<commit_message>
Added supervisor feedback section
</commit_message>
<xml_diff>
--- a/00_ゼミノート/ゼミノートテンプレート.docx
+++ b/00_ゼミノート/ゼミノートテンプレート.docx
@@ -4,7 +4,7 @@
   <w:body>
     <w:p>
       <w:pPr>
-        <w:pStyle w:val="Title"/>
+        <w:pStyle w:val="a4"/>
       </w:pPr>
       <w:r>
         <w:t>ゼミノート</w:t>
@@ -15,7 +15,7 @@
     </w:p>
     <w:p>
       <w:pPr>
-        <w:pStyle w:val="Subtitle"/>
+        <w:pStyle w:val="a6"/>
       </w:pPr>
       <w:r>
         <w:t>筑波花子</w:t>
@@ -23,27 +23,20 @@
     </w:p>
     <w:p/>
     <w:p>
-      <w:pPr/>
-      <w:r>
-        <w:rPr/>
+      <w:r>
         <w:t>※</w:t>
       </w:r>
       <w:r>
-        <w:rPr/>
         <w:t xml:space="preserve"> </w:t>
       </w:r>
       <w:r>
-        <w:rPr/>
         <w:t>ゼミでは本ノートを使って学生が自ら発表します</w:t>
       </w:r>
     </w:p>
     <w:p/>
     <w:p>
       <w:pPr>
-        <w:pStyle w:val="Heading1"/>
-        <w:rPr>
-          <w:rFonts w:hint="eastAsia"/>
-        </w:rPr>
+        <w:pStyle w:val="1"/>
       </w:pPr>
       <w:r>
         <w:t>全体スケジュールと現在位置</w:t>
@@ -52,7 +45,7 @@
     <w:p>
       <w:r>
         <w:rPr>
-          <w:rFonts w:hint="eastAsia" w:ascii="MS Mincho" w:hAnsi="MS Mincho" w:eastAsia="MS Mincho" w:cs="MS Mincho"/>
+          <w:rFonts w:ascii="ＭＳ 明朝" w:eastAsia="ＭＳ 明朝" w:hAnsi="ＭＳ 明朝" w:cs="ＭＳ 明朝" w:hint="eastAsia"/>
         </w:rPr>
         <w:t>※</w:t>
       </w:r>
@@ -69,7 +62,7 @@
     <w:p/>
     <w:p>
       <w:pPr>
-        <w:pStyle w:val="ListParagraph"/>
+        <w:pStyle w:val="a7"/>
         <w:numPr>
           <w:ilvl w:val="0"/>
           <w:numId w:val="3"/>
@@ -103,7 +96,7 @@
     </w:p>
     <w:p>
       <w:pPr>
-        <w:pStyle w:val="ListParagraph"/>
+        <w:pStyle w:val="a7"/>
         <w:numPr>
           <w:ilvl w:val="0"/>
           <w:numId w:val="3"/>
@@ -131,7 +124,7 @@
     </w:p>
     <w:p>
       <w:pPr>
-        <w:pStyle w:val="ListParagraph"/>
+        <w:pStyle w:val="a7"/>
         <w:numPr>
           <w:ilvl w:val="0"/>
           <w:numId w:val="3"/>
@@ -150,7 +143,7 @@
     </w:p>
     <w:p>
       <w:pPr>
-        <w:pStyle w:val="ListParagraph"/>
+        <w:pStyle w:val="a7"/>
         <w:numPr>
           <w:ilvl w:val="0"/>
           <w:numId w:val="3"/>
@@ -169,7 +162,7 @@
     </w:p>
     <w:p>
       <w:pPr>
-        <w:pStyle w:val="ListParagraph"/>
+        <w:pStyle w:val="a7"/>
         <w:numPr>
           <w:ilvl w:val="0"/>
           <w:numId w:val="3"/>
@@ -188,7 +181,7 @@
     </w:p>
     <w:p>
       <w:pPr>
-        <w:pStyle w:val="ListParagraph"/>
+        <w:pStyle w:val="a7"/>
         <w:numPr>
           <w:ilvl w:val="0"/>
           <w:numId w:val="3"/>
@@ -216,7 +209,7 @@
     </w:p>
     <w:p>
       <w:pPr>
-        <w:pStyle w:val="ListParagraph"/>
+        <w:pStyle w:val="a7"/>
         <w:numPr>
           <w:ilvl w:val="0"/>
           <w:numId w:val="3"/>
@@ -244,7 +237,7 @@
     </w:p>
     <w:p>
       <w:pPr>
-        <w:pStyle w:val="ListParagraph"/>
+        <w:pStyle w:val="a7"/>
         <w:numPr>
           <w:ilvl w:val="0"/>
           <w:numId w:val="3"/>
@@ -265,10 +258,7 @@
     <w:p/>
     <w:p>
       <w:pPr>
-        <w:pStyle w:val="Heading1"/>
-        <w:rPr>
-          <w:rFonts w:hint="eastAsia"/>
-        </w:rPr>
+        <w:pStyle w:val="1"/>
       </w:pPr>
       <w:r>
         <w:t>前回のゼミで決めたタスク一覧</w:t>
@@ -277,7 +267,7 @@
     <w:p>
       <w:r>
         <w:rPr>
-          <w:rFonts w:hint="eastAsia" w:ascii="MS Mincho" w:hAnsi="MS Mincho" w:eastAsia="MS Mincho" w:cs="MS Mincho"/>
+          <w:rFonts w:ascii="ＭＳ 明朝" w:eastAsia="ＭＳ 明朝" w:hAnsi="ＭＳ 明朝" w:cs="ＭＳ 明朝" w:hint="eastAsia"/>
         </w:rPr>
         <w:t>※</w:t>
       </w:r>
@@ -291,7 +281,7 @@
     <w:p/>
     <w:p>
       <w:pPr>
-        <w:pStyle w:val="ListParagraph"/>
+        <w:pStyle w:val="a7"/>
         <w:numPr>
           <w:ilvl w:val="0"/>
           <w:numId w:val="4"/>
@@ -304,7 +294,7 @@
     </w:p>
     <w:p>
       <w:pPr>
-        <w:pStyle w:val="ListParagraph"/>
+        <w:pStyle w:val="a7"/>
         <w:numPr>
           <w:ilvl w:val="0"/>
           <w:numId w:val="4"/>
@@ -317,7 +307,7 @@
     </w:p>
     <w:p>
       <w:pPr>
-        <w:pStyle w:val="ListParagraph"/>
+        <w:pStyle w:val="a7"/>
         <w:numPr>
           <w:ilvl w:val="0"/>
           <w:numId w:val="4"/>
@@ -332,10 +322,7 @@
     <w:p/>
     <w:p>
       <w:pPr>
-        <w:pStyle w:val="Heading1"/>
-        <w:rPr>
-          <w:rFonts w:hint="eastAsia"/>
-        </w:rPr>
+        <w:pStyle w:val="1"/>
       </w:pPr>
       <w:r>
         <w:t>今回のゼミまでにやってきた成果物</w:t>
@@ -344,7 +331,7 @@
     <w:p>
       <w:r>
         <w:rPr>
-          <w:rFonts w:hint="eastAsia" w:ascii="MS Mincho" w:hAnsi="MS Mincho" w:eastAsia="MS Mincho" w:cs="MS Mincho"/>
+          <w:rFonts w:ascii="ＭＳ 明朝" w:eastAsia="ＭＳ 明朝" w:hAnsi="ＭＳ 明朝" w:cs="ＭＳ 明朝" w:hint="eastAsia"/>
         </w:rPr>
         <w:t>※</w:t>
       </w:r>
@@ -364,7 +351,7 @@
     <w:p/>
     <w:p>
       <w:pPr>
-        <w:pStyle w:val="ListParagraph"/>
+        <w:pStyle w:val="a7"/>
         <w:numPr>
           <w:ilvl w:val="0"/>
           <w:numId w:val="5"/>
@@ -377,7 +364,7 @@
     </w:p>
     <w:p>
       <w:pPr>
-        <w:pStyle w:val="ListParagraph"/>
+        <w:pStyle w:val="a7"/>
         <w:numPr>
           <w:ilvl w:val="0"/>
           <w:numId w:val="5"/>
@@ -390,7 +377,7 @@
     </w:p>
     <w:p>
       <w:pPr>
-        <w:pStyle w:val="ListParagraph"/>
+        <w:pStyle w:val="a7"/>
         <w:numPr>
           <w:ilvl w:val="0"/>
           <w:numId w:val="5"/>
@@ -402,22 +389,122 @@
       </w:r>
     </w:p>
     <w:p/>
+    <w:p>
+      <w:pPr>
+        <w:rPr>
+          <w:rFonts w:hint="eastAsia"/>
+        </w:rPr>
+      </w:pPr>
+    </w:p>
+    <w:p>
+      <w:pPr>
+        <w:pStyle w:val="1"/>
+      </w:pPr>
+      <w:r>
+        <w:rPr>
+          <w:rFonts w:hint="eastAsia"/>
+        </w:rPr>
+        <w:t>指導教員からのフィードバック</w:t>
+      </w:r>
+    </w:p>
+    <w:p>
+      <w:r>
+        <w:rPr>
+          <w:rFonts w:ascii="ＭＳ 明朝" w:eastAsia="ＭＳ 明朝" w:hAnsi="ＭＳ 明朝" w:cs="ＭＳ 明朝" w:hint="eastAsia"/>
+        </w:rPr>
+        <w:t>※</w:t>
+      </w:r>
+      <w:r>
+        <w:rPr>
+          <w:rFonts w:ascii="ＭＳ 明朝" w:eastAsia="ＭＳ 明朝" w:hAnsi="ＭＳ 明朝" w:cs="ＭＳ 明朝" w:hint="eastAsia"/>
+        </w:rPr>
+        <w:t xml:space="preserve"> </w:t>
+      </w:r>
+      <w:r>
+        <w:rPr>
+          <w:rFonts w:hint="eastAsia"/>
+        </w:rPr>
+        <w:t>確認タスク等で受け取ったフィードバックを書きましょう</w:t>
+      </w:r>
+    </w:p>
     <w:p/>
     <w:p>
       <w:pPr>
-        <w:pStyle w:val="Heading1"/>
+        <w:pStyle w:val="a7"/>
+        <w:numPr>
+          <w:ilvl w:val="0"/>
+          <w:numId w:val="11"/>
+        </w:numPr>
+        <w:ind w:leftChars="0"/>
         <w:rPr>
           <w:rFonts w:hint="eastAsia"/>
         </w:rPr>
       </w:pPr>
       <w:r>
+        <w:rPr>
+          <w:rFonts w:hint="eastAsia"/>
+        </w:rPr>
+        <w:t>フィードバック１</w:t>
+      </w:r>
+    </w:p>
+    <w:p>
+      <w:pPr>
+        <w:pStyle w:val="a7"/>
+        <w:numPr>
+          <w:ilvl w:val="0"/>
+          <w:numId w:val="11"/>
+        </w:numPr>
+        <w:ind w:leftChars="0"/>
+        <w:rPr>
+          <w:rFonts w:hint="eastAsia"/>
+        </w:rPr>
+      </w:pPr>
+      <w:r>
+        <w:rPr>
+          <w:rFonts w:hint="eastAsia"/>
+        </w:rPr>
+        <w:t>フィードバック２</w:t>
+      </w:r>
+    </w:p>
+    <w:p>
+      <w:pPr>
+        <w:pStyle w:val="a7"/>
+        <w:numPr>
+          <w:ilvl w:val="0"/>
+          <w:numId w:val="11"/>
+        </w:numPr>
+        <w:ind w:leftChars="0"/>
+        <w:rPr>
+          <w:rFonts w:hint="eastAsia"/>
+        </w:rPr>
+      </w:pPr>
+      <w:r>
+        <w:rPr>
+          <w:rFonts w:hint="eastAsia"/>
+        </w:rPr>
+        <w:t>フィードバック３</w:t>
+      </w:r>
+    </w:p>
+    <w:p/>
+    <w:p>
+      <w:pPr>
+        <w:rPr>
+          <w:rFonts w:hint="eastAsia"/>
+        </w:rPr>
+      </w:pPr>
+    </w:p>
+    <w:p>
+      <w:pPr>
+        <w:pStyle w:val="1"/>
+      </w:pPr>
+      <w:r>
         <w:t>ゼミで解消したい疑問点・問題点</w:t>
       </w:r>
     </w:p>
     <w:p>
       <w:r>
         <w:rPr>
-          <w:rFonts w:hint="eastAsia" w:ascii="MS Mincho" w:hAnsi="MS Mincho" w:eastAsia="MS Mincho" w:cs="MS Mincho"/>
+          <w:rFonts w:ascii="ＭＳ 明朝" w:eastAsia="ＭＳ 明朝" w:hAnsi="ＭＳ 明朝" w:cs="ＭＳ 明朝" w:hint="eastAsia"/>
         </w:rPr>
         <w:t>※</w:t>
       </w:r>
@@ -443,7 +530,7 @@
     <w:p/>
     <w:p>
       <w:pPr>
-        <w:pStyle w:val="ListParagraph"/>
+        <w:pStyle w:val="a7"/>
         <w:numPr>
           <w:ilvl w:val="0"/>
           <w:numId w:val="6"/>
@@ -456,7 +543,7 @@
     </w:p>
     <w:p>
       <w:pPr>
-        <w:pStyle w:val="ListParagraph"/>
+        <w:pStyle w:val="a7"/>
         <w:numPr>
           <w:ilvl w:val="0"/>
           <w:numId w:val="6"/>
@@ -471,10 +558,7 @@
     <w:p/>
     <w:p>
       <w:pPr>
-        <w:pStyle w:val="Heading1"/>
-        <w:rPr>
-          <w:rFonts w:hint="eastAsia"/>
-        </w:rPr>
+        <w:pStyle w:val="1"/>
       </w:pPr>
       <w:r>
         <w:t>次回のゼミまでにやってくるタスク一覧</w:t>
@@ -483,7 +567,7 @@
     <w:p>
       <w:r>
         <w:rPr>
-          <w:rFonts w:hint="eastAsia" w:ascii="MS Mincho" w:hAnsi="MS Mincho" w:eastAsia="MS Mincho" w:cs="MS Mincho"/>
+          <w:rFonts w:ascii="ＭＳ 明朝" w:eastAsia="ＭＳ 明朝" w:hAnsi="ＭＳ 明朝" w:cs="ＭＳ 明朝" w:hint="eastAsia"/>
         </w:rPr>
         <w:t>※</w:t>
       </w:r>
@@ -529,7 +613,7 @@
     <w:p/>
     <w:p>
       <w:pPr>
-        <w:pStyle w:val="ListParagraph"/>
+        <w:pStyle w:val="a7"/>
         <w:numPr>
           <w:ilvl w:val="0"/>
           <w:numId w:val="7"/>
@@ -542,7 +626,7 @@
     </w:p>
     <w:p>
       <w:pPr>
-        <w:pStyle w:val="ListParagraph"/>
+        <w:pStyle w:val="a7"/>
         <w:numPr>
           <w:ilvl w:val="0"/>
           <w:numId w:val="7"/>
@@ -555,7 +639,7 @@
     </w:p>
     <w:p>
       <w:pPr>
-        <w:pStyle w:val="ListParagraph"/>
+        <w:pStyle w:val="a7"/>
         <w:numPr>
           <w:ilvl w:val="0"/>
           <w:numId w:val="7"/>
@@ -570,34 +654,120 @@
     <w:p/>
     <w:p>
       <w:pPr>
-        <w:pStyle w:val="Heading1"/>
+        <w:pStyle w:val="1"/>
+      </w:pPr>
+      <w:r>
         <w:rPr>
           <w:rFonts w:hint="eastAsia"/>
         </w:rPr>
-      </w:pPr>
+        <w:t>次回のゼミまで</w:t>
+      </w:r>
       <w:r>
         <w:rPr>
           <w:rFonts w:hint="eastAsia"/>
         </w:rPr>
-        <w:t>次回のゼミまで</w:t>
+        <w:t>に確保した作業</w:t>
       </w:r>
       <w:r>
         <w:rPr>
           <w:rFonts w:hint="eastAsia"/>
         </w:rPr>
-        <w:t>に確保した作業</w:t>
+        <w:t>日時</w:t>
+      </w:r>
+    </w:p>
+    <w:p>
+      <w:r>
+        <w:rPr>
+          <w:rFonts w:ascii="ＭＳ 明朝" w:eastAsia="ＭＳ 明朝" w:hAnsi="ＭＳ 明朝" w:cs="ＭＳ 明朝" w:hint="eastAsia"/>
+        </w:rPr>
+        <w:t>※</w:t>
+      </w:r>
+      <w:r>
+        <w:t xml:space="preserve"> </w:t>
       </w:r>
       <w:r>
         <w:rPr>
           <w:rFonts w:hint="eastAsia"/>
         </w:rPr>
-        <w:t>日時</w:t>
-      </w:r>
-    </w:p>
-    <w:p>
-      <w:r>
-        <w:rPr>
-          <w:rFonts w:hint="eastAsia" w:ascii="MS Mincho" w:hAnsi="MS Mincho" w:eastAsia="MS Mincho" w:cs="MS Mincho"/>
+        <w:t>基本方針：月～金</w:t>
+      </w:r>
+      <w:r>
+        <w:t xml:space="preserve"> 08:40</w:t>
+      </w:r>
+      <w:r>
+        <w:rPr>
+          <w:rFonts w:hint="eastAsia"/>
+        </w:rPr>
+        <w:t>～</w:t>
+      </w:r>
+      <w:r>
+        <w:rPr>
+          <w:rFonts w:hint="eastAsia"/>
+        </w:rPr>
+        <w:t>1</w:t>
+      </w:r>
+      <w:r>
+        <w:t>8:00</w:t>
+      </w:r>
+      <w:r>
+        <w:rPr>
+          <w:rFonts w:hint="eastAsia"/>
+        </w:rPr>
+        <w:t>（タスクが</w:t>
+      </w:r>
+      <w:r>
+        <w:rPr>
+          <w:rFonts w:hint="eastAsia"/>
+        </w:rPr>
+        <w:t>終わらない場合</w:t>
+      </w:r>
+      <w:r>
+        <w:rPr>
+          <w:rFonts w:hint="eastAsia"/>
+        </w:rPr>
+        <w:t>は、</w:t>
+      </w:r>
+      <w:r>
+        <w:rPr>
+          <w:rFonts w:hint="eastAsia"/>
+        </w:rPr>
+        <w:t>夜や週末にも確保）</w:t>
+      </w:r>
+    </w:p>
+    <w:p>
+      <w:r>
+        <w:t xml:space="preserve">※ </w:t>
+      </w:r>
+      <w:r>
+        <w:rPr>
+          <w:rFonts w:hint="eastAsia"/>
+        </w:rPr>
+        <w:t>予定表アプリのスクショで</w:t>
+      </w:r>
+      <w:r>
+        <w:rPr>
+          <w:rFonts w:hint="eastAsia"/>
+        </w:rPr>
+        <w:t>OK</w:t>
+      </w:r>
+    </w:p>
+    <w:p/>
+    <w:p/>
+    <w:p>
+      <w:pPr>
+        <w:pStyle w:val="1"/>
+      </w:pPr>
+      <w:r>
+        <w:t>ゼミで議論した内容</w:t>
+      </w:r>
+      <w:r>
+        <w:t>や決定事項</w:t>
+      </w:r>
+    </w:p>
+    <w:p>
+      <w:r>
+        <w:rPr>
+          <w:rFonts w:ascii="ＭＳ 明朝" w:eastAsia="ＭＳ 明朝" w:hAnsi="ＭＳ 明朝" w:cs="ＭＳ 明朝" w:hint="eastAsia"/>
         </w:rPr>
         <w:t>※</w:t>
       </w:r>
@@ -605,146 +775,48 @@
         <w:t xml:space="preserve"> </w:t>
       </w:r>
       <w:r>
+        <w:t>ゼミ中に</w:t>
+      </w:r>
+      <w:r>
+        <w:t>ノートに</w:t>
+      </w:r>
+      <w:r>
+        <w:t>記録した</w:t>
+      </w:r>
+      <w:r>
+        <w:t>内容</w:t>
+      </w:r>
+      <w:r>
+        <w:t>を</w:t>
+      </w:r>
+      <w:r>
+        <w:t>転記</w:t>
+      </w:r>
+      <w:r>
         <w:rPr>
           <w:rFonts w:hint="eastAsia"/>
         </w:rPr>
-        <w:t>基本方針：月～金</w:t>
-      </w:r>
-      <w:r>
-        <w:t xml:space="preserve"> 08:40</w:t>
+        <w:t>することで振り返り</w:t>
+      </w:r>
+      <w:r>
+        <w:t>ましょう</w:t>
+      </w:r>
+      <w:r>
+        <w:t>。</w:t>
+      </w:r>
+      <w:r>
+        <w:t>その際に、足りない部分を</w:t>
+      </w:r>
+      <w:r>
+        <w:t>補足</w:t>
+      </w:r>
+      <w:r>
+        <w:t>したり、雑多な部分を整理</w:t>
       </w:r>
       <w:r>
         <w:rPr>
           <w:rFonts w:hint="eastAsia"/>
         </w:rPr>
-        <w:t>～</w:t>
-      </w:r>
-      <w:r>
-        <w:rPr>
-          <w:rFonts w:hint="eastAsia"/>
-        </w:rPr>
-        <w:t>1</w:t>
-      </w:r>
-      <w:r>
-        <w:t>8:00</w:t>
-      </w:r>
-      <w:r>
-        <w:rPr>
-          <w:rFonts w:hint="eastAsia"/>
-        </w:rPr>
-        <w:t>（タスクが</w:t>
-      </w:r>
-      <w:r>
-        <w:rPr>
-          <w:rFonts w:hint="eastAsia"/>
-        </w:rPr>
-        <w:t>終わらない場合</w:t>
-      </w:r>
-      <w:r>
-        <w:rPr>
-          <w:rFonts w:hint="eastAsia"/>
-        </w:rPr>
-        <w:t>は、</w:t>
-      </w:r>
-      <w:r>
-        <w:rPr>
-          <w:rFonts w:hint="eastAsia"/>
-        </w:rPr>
-        <w:t>夜や週末にも確保）</w:t>
-      </w:r>
-    </w:p>
-    <w:p>
-      <w:r>
-        <w:t xml:space="preserve">※ </w:t>
-      </w:r>
-      <w:r>
-        <w:rPr>
-          <w:rFonts w:hint="eastAsia"/>
-        </w:rPr>
-        <w:t>予定表アプリのスクショで</w:t>
-      </w:r>
-      <w:r>
-        <w:rPr>
-          <w:rFonts w:hint="eastAsia"/>
-        </w:rPr>
-        <w:t>OK</w:t>
-      </w:r>
-    </w:p>
-    <w:p>
-      <w:pPr>
-        <w:rPr>
-          <w:rFonts w:hint="eastAsia"/>
-        </w:rPr>
-      </w:pPr>
-    </w:p>
-    <w:p/>
-    <w:p>
-      <w:pPr>
-        <w:pStyle w:val="Heading1"/>
-        <w:rPr>
-          <w:rFonts w:hint="eastAsia"/>
-        </w:rPr>
-      </w:pPr>
-      <w:r>
-        <w:t>ゼミで議論した内容</w:t>
-      </w:r>
-      <w:r>
-        <w:t>や決定事項</w:t>
-      </w:r>
-    </w:p>
-    <w:p>
-      <w:r>
-        <w:rPr>
-          <w:rFonts w:hint="eastAsia" w:ascii="MS Mincho" w:hAnsi="MS Mincho" w:eastAsia="MS Mincho" w:cs="MS Mincho"/>
-        </w:rPr>
-        <w:t>※</w:t>
-      </w:r>
-      <w:r>
-        <w:t xml:space="preserve"> </w:t>
-      </w:r>
-      <w:r>
-        <w:t>ゼミ中に</w:t>
-      </w:r>
-      <w:r>
-        <w:t>ノートに</w:t>
-      </w:r>
-      <w:r>
-        <w:t>記録した</w:t>
-      </w:r>
-      <w:r>
-        <w:t>内容</w:t>
-      </w:r>
-      <w:r>
-        <w:t>を</w:t>
-      </w:r>
-      <w:r>
-        <w:t>転記</w:t>
-      </w:r>
-      <w:r>
-        <w:rPr>
-          <w:rFonts w:hint="eastAsia"/>
-        </w:rPr>
-        <w:t>することで振り返り</w:t>
-      </w:r>
-      <w:r>
-        <w:t>ましょう</w:t>
-      </w:r>
-      <w:r>
-        <w:t>。</w:t>
-      </w:r>
-      <w:r>
-        <w:t>その際に、足りない部分を</w:t>
-      </w:r>
-      <w:r>
-        <w:t>補足</w:t>
-      </w:r>
-      <w:r>
-        <w:t>したり、雑多な部分を整理</w:t>
-      </w:r>
-      <w:r>
-        <w:rPr>
-          <w:rFonts w:hint="eastAsia"/>
-        </w:rPr>
         <w:t>したり</w:t>
       </w:r>
       <w:r>
@@ -752,7 +824,7 @@
       </w:r>
     </w:p>
     <w:sectPr>
-      <w:pgSz w:w="11906" w:h="16838" w:orient="portrait"/>
+      <w:pgSz w:w="11906" w:h="16838"/>
       <w:pgMar w:top="1440" w:right="1440" w:bottom="1440" w:left="1440" w:header="720" w:footer="720" w:gutter="0"/>
       <w:cols w:space="720"/>
       <w:docGrid w:type="lines" w:linePitch="360"/>
@@ -776,7 +848,7 @@
         <w:ind w:left="420" w:hanging="420"/>
       </w:pPr>
       <w:rPr>
-        <w:rFonts w:hint="default" w:ascii="Symbol" w:hAnsi="Symbol"/>
+        <w:rFonts w:ascii="Symbol" w:hAnsi="Symbol" w:hint="default"/>
       </w:rPr>
     </w:lvl>
     <w:lvl w:ilvl="1" w:tplc="BC8E4174">
@@ -788,7 +860,7 @@
         <w:ind w:left="840" w:hanging="420"/>
       </w:pPr>
       <w:rPr>
-        <w:rFonts w:hint="default" w:ascii="Courier New" w:hAnsi="Courier New"/>
+        <w:rFonts w:ascii="Courier New" w:hAnsi="Courier New" w:hint="default"/>
       </w:rPr>
     </w:lvl>
     <w:lvl w:ilvl="2" w:tplc="5784BC3C">
@@ -800,7 +872,7 @@
         <w:ind w:left="1260" w:hanging="420"/>
       </w:pPr>
       <w:rPr>
-        <w:rFonts w:hint="default" w:ascii="Wingdings" w:hAnsi="Wingdings"/>
+        <w:rFonts w:ascii="Wingdings" w:hAnsi="Wingdings" w:hint="default"/>
       </w:rPr>
     </w:lvl>
     <w:lvl w:ilvl="3" w:tplc="D6948BCE">
@@ -812,7 +884,7 @@
         <w:ind w:left="1680" w:hanging="420"/>
       </w:pPr>
       <w:rPr>
-        <w:rFonts w:hint="default" w:ascii="Symbol" w:hAnsi="Symbol"/>
+        <w:rFonts w:ascii="Symbol" w:hAnsi="Symbol" w:hint="default"/>
       </w:rPr>
     </w:lvl>
     <w:lvl w:ilvl="4" w:tplc="F88E071C">
@@ -824,7 +896,7 @@
         <w:ind w:left="2100" w:hanging="420"/>
       </w:pPr>
       <w:rPr>
-        <w:rFonts w:hint="default" w:ascii="Courier New" w:hAnsi="Courier New"/>
+        <w:rFonts w:ascii="Courier New" w:hAnsi="Courier New" w:hint="default"/>
       </w:rPr>
     </w:lvl>
     <w:lvl w:ilvl="5" w:tplc="17268A5A">
@@ -836,7 +908,7 @@
         <w:ind w:left="2520" w:hanging="420"/>
       </w:pPr>
       <w:rPr>
-        <w:rFonts w:hint="default" w:ascii="Wingdings" w:hAnsi="Wingdings"/>
+        <w:rFonts w:ascii="Wingdings" w:hAnsi="Wingdings" w:hint="default"/>
       </w:rPr>
     </w:lvl>
     <w:lvl w:ilvl="6" w:tplc="338CFB66">
@@ -848,7 +920,7 @@
         <w:ind w:left="2940" w:hanging="420"/>
       </w:pPr>
       <w:rPr>
-        <w:rFonts w:hint="default" w:ascii="Symbol" w:hAnsi="Symbol"/>
+        <w:rFonts w:ascii="Symbol" w:hAnsi="Symbol" w:hint="default"/>
       </w:rPr>
     </w:lvl>
     <w:lvl w:ilvl="7" w:tplc="45A2CA74">
@@ -860,7 +932,7 @@
         <w:ind w:left="3360" w:hanging="420"/>
       </w:pPr>
       <w:rPr>
-        <w:rFonts w:hint="default" w:ascii="Courier New" w:hAnsi="Courier New"/>
+        <w:rFonts w:ascii="Courier New" w:hAnsi="Courier New" w:hint="default"/>
       </w:rPr>
     </w:lvl>
     <w:lvl w:ilvl="8" w:tplc="67DCE8BE">
@@ -872,7 +944,7 @@
         <w:ind w:left="3780" w:hanging="420"/>
       </w:pPr>
       <w:rPr>
-        <w:rFonts w:hint="default" w:ascii="Wingdings" w:hAnsi="Wingdings"/>
+        <w:rFonts w:ascii="Wingdings" w:hAnsi="Wingdings" w:hint="default"/>
       </w:rPr>
     </w:lvl>
   </w:abstractNum>
@@ -889,7 +961,7 @@
         <w:ind w:left="420" w:hanging="420"/>
       </w:pPr>
       <w:rPr>
-        <w:rFonts w:hint="default" w:ascii="Symbol" w:hAnsi="Symbol"/>
+        <w:rFonts w:ascii="Symbol" w:hAnsi="Symbol" w:hint="default"/>
       </w:rPr>
     </w:lvl>
     <w:lvl w:ilvl="1" w:tplc="16DA0FDA">
@@ -901,7 +973,7 @@
         <w:ind w:left="840" w:hanging="420"/>
       </w:pPr>
       <w:rPr>
-        <w:rFonts w:hint="default" w:ascii="Courier New" w:hAnsi="Courier New"/>
+        <w:rFonts w:ascii="Courier New" w:hAnsi="Courier New" w:hint="default"/>
       </w:rPr>
     </w:lvl>
     <w:lvl w:ilvl="2" w:tplc="A4502734">
@@ -913,7 +985,7 @@
         <w:ind w:left="1260" w:hanging="420"/>
       </w:pPr>
       <w:rPr>
-        <w:rFonts w:hint="default" w:ascii="Wingdings" w:hAnsi="Wingdings"/>
+        <w:rFonts w:ascii="Wingdings" w:hAnsi="Wingdings" w:hint="default"/>
       </w:rPr>
     </w:lvl>
     <w:lvl w:ilvl="3" w:tplc="7398F1B4">
@@ -925,7 +997,7 @@
         <w:ind w:left="1680" w:hanging="420"/>
       </w:pPr>
       <w:rPr>
-        <w:rFonts w:hint="default" w:ascii="Symbol" w:hAnsi="Symbol"/>
+        <w:rFonts w:ascii="Symbol" w:hAnsi="Symbol" w:hint="default"/>
       </w:rPr>
     </w:lvl>
     <w:lvl w:ilvl="4" w:tplc="406E0BFE">
@@ -937,7 +1009,7 @@
         <w:ind w:left="2100" w:hanging="420"/>
       </w:pPr>
       <w:rPr>
-        <w:rFonts w:hint="default" w:ascii="Courier New" w:hAnsi="Courier New"/>
+        <w:rFonts w:ascii="Courier New" w:hAnsi="Courier New" w:hint="default"/>
       </w:rPr>
     </w:lvl>
     <w:lvl w:ilvl="5" w:tplc="95A2D5DE">
@@ -949,7 +1021,7 @@
         <w:ind w:left="2520" w:hanging="420"/>
       </w:pPr>
       <w:rPr>
-        <w:rFonts w:hint="default" w:ascii="Wingdings" w:hAnsi="Wingdings"/>
+        <w:rFonts w:ascii="Wingdings" w:hAnsi="Wingdings" w:hint="default"/>
       </w:rPr>
     </w:lvl>
     <w:lvl w:ilvl="6" w:tplc="41CA47F6">
@@ -961,7 +1033,7 @@
         <w:ind w:left="2940" w:hanging="420"/>
       </w:pPr>
       <w:rPr>
-        <w:rFonts w:hint="default" w:ascii="Symbol" w:hAnsi="Symbol"/>
+        <w:rFonts w:ascii="Symbol" w:hAnsi="Symbol" w:hint="default"/>
       </w:rPr>
     </w:lvl>
     <w:lvl w:ilvl="7" w:tplc="3A24E11E">
@@ -973,7 +1045,7 @@
         <w:ind w:left="3360" w:hanging="420"/>
       </w:pPr>
       <w:rPr>
-        <w:rFonts w:hint="default" w:ascii="Courier New" w:hAnsi="Courier New"/>
+        <w:rFonts w:ascii="Courier New" w:hAnsi="Courier New" w:hint="default"/>
       </w:rPr>
     </w:lvl>
     <w:lvl w:ilvl="8" w:tplc="D1265F6A">
@@ -985,7 +1057,7 @@
         <w:ind w:left="3780" w:hanging="420"/>
       </w:pPr>
       <w:rPr>
-        <w:rFonts w:hint="default" w:ascii="Wingdings" w:hAnsi="Wingdings"/>
+        <w:rFonts w:ascii="Wingdings" w:hAnsi="Wingdings" w:hint="default"/>
       </w:rPr>
     </w:lvl>
   </w:abstractNum>
@@ -1002,7 +1074,7 @@
         <w:ind w:left="420" w:hanging="420"/>
       </w:pPr>
       <w:rPr>
-        <w:rFonts w:hint="default" w:ascii="Symbol" w:hAnsi="Symbol"/>
+        <w:rFonts w:ascii="Symbol" w:hAnsi="Symbol" w:hint="default"/>
       </w:rPr>
     </w:lvl>
     <w:lvl w:ilvl="1" w:tplc="21F8A338">
@@ -1014,7 +1086,7 @@
         <w:ind w:left="840" w:hanging="420"/>
       </w:pPr>
       <w:rPr>
-        <w:rFonts w:hint="default" w:ascii="Courier New" w:hAnsi="Courier New"/>
+        <w:rFonts w:ascii="Courier New" w:hAnsi="Courier New" w:hint="default"/>
       </w:rPr>
     </w:lvl>
     <w:lvl w:ilvl="2" w:tplc="4A3646BE">
@@ -1026,7 +1098,7 @@
         <w:ind w:left="1260" w:hanging="420"/>
       </w:pPr>
       <w:rPr>
-        <w:rFonts w:hint="default" w:ascii="Wingdings" w:hAnsi="Wingdings"/>
+        <w:rFonts w:ascii="Wingdings" w:hAnsi="Wingdings" w:hint="default"/>
       </w:rPr>
     </w:lvl>
     <w:lvl w:ilvl="3" w:tplc="594AEEC8">
@@ -1038,7 +1110,7 @@
         <w:ind w:left="1680" w:hanging="420"/>
       </w:pPr>
       <w:rPr>
-        <w:rFonts w:hint="default" w:ascii="Symbol" w:hAnsi="Symbol"/>
+        <w:rFonts w:ascii="Symbol" w:hAnsi="Symbol" w:hint="default"/>
       </w:rPr>
     </w:lvl>
     <w:lvl w:ilvl="4" w:tplc="343C5934">
@@ -1050,7 +1122,7 @@
         <w:ind w:left="2100" w:hanging="420"/>
       </w:pPr>
       <w:rPr>
-        <w:rFonts w:hint="default" w:ascii="Courier New" w:hAnsi="Courier New"/>
+        <w:rFonts w:ascii="Courier New" w:hAnsi="Courier New" w:hint="default"/>
       </w:rPr>
     </w:lvl>
     <w:lvl w:ilvl="5" w:tplc="98601F96">
@@ -1062,7 +1134,7 @@
         <w:ind w:left="2520" w:hanging="420"/>
       </w:pPr>
       <w:rPr>
-        <w:rFonts w:hint="default" w:ascii="Wingdings" w:hAnsi="Wingdings"/>
+        <w:rFonts w:ascii="Wingdings" w:hAnsi="Wingdings" w:hint="default"/>
       </w:rPr>
     </w:lvl>
     <w:lvl w:ilvl="6" w:tplc="01F69C8E">
@@ -1074,7 +1146,7 @@
         <w:ind w:left="2940" w:hanging="420"/>
       </w:pPr>
       <w:rPr>
-        <w:rFonts w:hint="default" w:ascii="Symbol" w:hAnsi="Symbol"/>
+        <w:rFonts w:ascii="Symbol" w:hAnsi="Symbol" w:hint="default"/>
       </w:rPr>
     </w:lvl>
     <w:lvl w:ilvl="7" w:tplc="945E7D4A">
@@ -1086,7 +1158,7 @@
         <w:ind w:left="3360" w:hanging="420"/>
       </w:pPr>
       <w:rPr>
-        <w:rFonts w:hint="default" w:ascii="Courier New" w:hAnsi="Courier New"/>
+        <w:rFonts w:ascii="Courier New" w:hAnsi="Courier New" w:hint="default"/>
       </w:rPr>
     </w:lvl>
     <w:lvl w:ilvl="8" w:tplc="1E9A3CEC">
@@ -1098,7 +1170,7 @@
         <w:ind w:left="3780" w:hanging="420"/>
       </w:pPr>
       <w:rPr>
-        <w:rFonts w:hint="default" w:ascii="Wingdings" w:hAnsi="Wingdings"/>
+        <w:rFonts w:ascii="Wingdings" w:hAnsi="Wingdings" w:hint="default"/>
       </w:rPr>
     </w:lvl>
   </w:abstractNum>
@@ -1115,7 +1187,7 @@
         <w:ind w:left="420" w:hanging="420"/>
       </w:pPr>
       <w:rPr>
-        <w:rFonts w:hint="default" w:ascii="Wingdings" w:hAnsi="Wingdings"/>
+        <w:rFonts w:ascii="Wingdings" w:hAnsi="Wingdings" w:hint="default"/>
       </w:rPr>
     </w:lvl>
     <w:lvl w:ilvl="1" w:tplc="0409000B" w:tentative="1">
@@ -1127,7 +1199,7 @@
         <w:ind w:left="840" w:hanging="420"/>
       </w:pPr>
       <w:rPr>
-        <w:rFonts w:hint="default" w:ascii="Wingdings" w:hAnsi="Wingdings"/>
+        <w:rFonts w:ascii="Wingdings" w:hAnsi="Wingdings" w:hint="default"/>
       </w:rPr>
     </w:lvl>
     <w:lvl w:ilvl="2" w:tplc="0409000D" w:tentative="1">
@@ -1139,7 +1211,7 @@
         <w:ind w:left="1260" w:hanging="420"/>
       </w:pPr>
       <w:rPr>
-        <w:rFonts w:hint="default" w:ascii="Wingdings" w:hAnsi="Wingdings"/>
+        <w:rFonts w:ascii="Wingdings" w:hAnsi="Wingdings" w:hint="default"/>
       </w:rPr>
     </w:lvl>
     <w:lvl w:ilvl="3" w:tplc="04090001" w:tentative="1">
@@ -1151,7 +1223,7 @@
         <w:ind w:left="1680" w:hanging="420"/>
       </w:pPr>
       <w:rPr>
-        <w:rFonts w:hint="default" w:ascii="Wingdings" w:hAnsi="Wingdings"/>
+        <w:rFonts w:ascii="Wingdings" w:hAnsi="Wingdings" w:hint="default"/>
       </w:rPr>
     </w:lvl>
     <w:lvl w:ilvl="4" w:tplc="0409000B" w:tentative="1">
@@ -1163,7 +1235,7 @@
         <w:ind w:left="2100" w:hanging="420"/>
       </w:pPr>
       <w:rPr>
-        <w:rFonts w:hint="default" w:ascii="Wingdings" w:hAnsi="Wingdings"/>
+        <w:rFonts w:ascii="Wingdings" w:hAnsi="Wingdings" w:hint="default"/>
       </w:rPr>
     </w:lvl>
     <w:lvl w:ilvl="5" w:tplc="0409000D" w:tentative="1">
@@ -1175,7 +1247,7 @@
         <w:ind w:left="2520" w:hanging="420"/>
       </w:pPr>
       <w:rPr>
-        <w:rFonts w:hint="default" w:ascii="Wingdings" w:hAnsi="Wingdings"/>
+        <w:rFonts w:ascii="Wingdings" w:hAnsi="Wingdings" w:hint="default"/>
       </w:rPr>
     </w:lvl>
     <w:lvl w:ilvl="6" w:tplc="04090001" w:tentative="1">
@@ -1187,7 +1259,7 @@
         <w:ind w:left="2940" w:hanging="420"/>
       </w:pPr>
       <w:rPr>
-        <w:rFonts w:hint="default" w:ascii="Wingdings" w:hAnsi="Wingdings"/>
+        <w:rFonts w:ascii="Wingdings" w:hAnsi="Wingdings" w:hint="default"/>
       </w:rPr>
     </w:lvl>
     <w:lvl w:ilvl="7" w:tplc="0409000B" w:tentative="1">
@@ -1199,7 +1271,7 @@
         <w:ind w:left="3360" w:hanging="420"/>
       </w:pPr>
       <w:rPr>
-        <w:rFonts w:hint="default" w:ascii="Wingdings" w:hAnsi="Wingdings"/>
+        <w:rFonts w:ascii="Wingdings" w:hAnsi="Wingdings" w:hint="default"/>
       </w:rPr>
     </w:lvl>
     <w:lvl w:ilvl="8" w:tplc="0409000D" w:tentative="1">
@@ -1211,7 +1283,7 @@
         <w:ind w:left="3780" w:hanging="420"/>
       </w:pPr>
       <w:rPr>
-        <w:rFonts w:hint="default" w:ascii="Wingdings" w:hAnsi="Wingdings"/>
+        <w:rFonts w:ascii="Wingdings" w:hAnsi="Wingdings" w:hint="default"/>
       </w:rPr>
     </w:lvl>
   </w:abstractNum>
@@ -1228,7 +1300,7 @@
         <w:ind w:left="420" w:hanging="420"/>
       </w:pPr>
       <w:rPr>
-        <w:rFonts w:hint="default" w:ascii="Symbol" w:hAnsi="Symbol"/>
+        <w:rFonts w:ascii="Symbol" w:hAnsi="Symbol" w:hint="default"/>
       </w:rPr>
     </w:lvl>
     <w:lvl w:ilvl="1" w:tplc="F6664B62">
@@ -1240,7 +1312,7 @@
         <w:ind w:left="840" w:hanging="420"/>
       </w:pPr>
       <w:rPr>
-        <w:rFonts w:hint="default" w:ascii="Courier New" w:hAnsi="Courier New"/>
+        <w:rFonts w:ascii="Courier New" w:hAnsi="Courier New" w:hint="default"/>
       </w:rPr>
     </w:lvl>
     <w:lvl w:ilvl="2" w:tplc="4692C13A">
@@ -1252,7 +1324,7 @@
         <w:ind w:left="1260" w:hanging="420"/>
       </w:pPr>
       <w:rPr>
-        <w:rFonts w:hint="default" w:ascii="Wingdings" w:hAnsi="Wingdings"/>
+        <w:rFonts w:ascii="Wingdings" w:hAnsi="Wingdings" w:hint="default"/>
       </w:rPr>
     </w:lvl>
     <w:lvl w:ilvl="3" w:tplc="7CB8400C">
@@ -1264,7 +1336,7 @@
         <w:ind w:left="1680" w:hanging="420"/>
       </w:pPr>
       <w:rPr>
-        <w:rFonts w:hint="default" w:ascii="Symbol" w:hAnsi="Symbol"/>
+        <w:rFonts w:ascii="Symbol" w:hAnsi="Symbol" w:hint="default"/>
       </w:rPr>
     </w:lvl>
     <w:lvl w:ilvl="4" w:tplc="5CFCC356">
@@ -1276,7 +1348,7 @@
         <w:ind w:left="2100" w:hanging="420"/>
       </w:pPr>
       <w:rPr>
-        <w:rFonts w:hint="default" w:ascii="Courier New" w:hAnsi="Courier New"/>
+        <w:rFonts w:ascii="Courier New" w:hAnsi="Courier New" w:hint="default"/>
       </w:rPr>
     </w:lvl>
     <w:lvl w:ilvl="5" w:tplc="76AE7A2A">
@@ -1288,7 +1360,7 @@
         <w:ind w:left="2520" w:hanging="420"/>
       </w:pPr>
       <w:rPr>
-        <w:rFonts w:hint="default" w:ascii="Wingdings" w:hAnsi="Wingdings"/>
+        <w:rFonts w:ascii="Wingdings" w:hAnsi="Wingdings" w:hint="default"/>
       </w:rPr>
     </w:lvl>
     <w:lvl w:ilvl="6" w:tplc="20CE06AA">
@@ -1300,7 +1372,7 @@
         <w:ind w:left="2940" w:hanging="420"/>
       </w:pPr>
       <w:rPr>
-        <w:rFonts w:hint="default" w:ascii="Symbol" w:hAnsi="Symbol"/>
+        <w:rFonts w:ascii="Symbol" w:hAnsi="Symbol" w:hint="default"/>
       </w:rPr>
     </w:lvl>
     <w:lvl w:ilvl="7" w:tplc="02E67C2E">
@@ -1312,7 +1384,7 @@
         <w:ind w:left="3360" w:hanging="420"/>
       </w:pPr>
       <w:rPr>
-        <w:rFonts w:hint="default" w:ascii="Courier New" w:hAnsi="Courier New"/>
+        <w:rFonts w:ascii="Courier New" w:hAnsi="Courier New" w:hint="default"/>
       </w:rPr>
     </w:lvl>
     <w:lvl w:ilvl="8" w:tplc="969C50DA">
@@ -1324,7 +1396,7 @@
         <w:ind w:left="3780" w:hanging="420"/>
       </w:pPr>
       <w:rPr>
-        <w:rFonts w:hint="default" w:ascii="Wingdings" w:hAnsi="Wingdings"/>
+        <w:rFonts w:ascii="Wingdings" w:hAnsi="Wingdings" w:hint="default"/>
       </w:rPr>
     </w:lvl>
   </w:abstractNum>
@@ -1340,7 +1412,7 @@
         <w:ind w:left="360" w:hanging="360"/>
       </w:pPr>
       <w:rPr>
-        <w:rFonts w:hint="eastAsia" w:ascii="MS Mincho" w:hAnsi="MS Mincho" w:eastAsia="MS Mincho" w:cstheme="minorBidi"/>
+        <w:rFonts w:ascii="ＭＳ 明朝" w:eastAsia="ＭＳ 明朝" w:hAnsi="ＭＳ 明朝" w:cstheme="minorBidi" w:hint="eastAsia"/>
       </w:rPr>
     </w:lvl>
     <w:lvl w:ilvl="1" w:tplc="0409000B" w:tentative="1">
@@ -1352,7 +1424,7 @@
         <w:ind w:left="840" w:hanging="420"/>
       </w:pPr>
       <w:rPr>
-        <w:rFonts w:hint="default" w:ascii="Wingdings" w:hAnsi="Wingdings"/>
+        <w:rFonts w:ascii="Wingdings" w:hAnsi="Wingdings" w:hint="default"/>
       </w:rPr>
     </w:lvl>
     <w:lvl w:ilvl="2" w:tplc="0409000D" w:tentative="1">
@@ -1364,7 +1436,7 @@
         <w:ind w:left="1260" w:hanging="420"/>
       </w:pPr>
       <w:rPr>
-        <w:rFonts w:hint="default" w:ascii="Wingdings" w:hAnsi="Wingdings"/>
+        <w:rFonts w:ascii="Wingdings" w:hAnsi="Wingdings" w:hint="default"/>
       </w:rPr>
     </w:lvl>
     <w:lvl w:ilvl="3" w:tplc="04090001" w:tentative="1">
@@ -1376,7 +1448,7 @@
         <w:ind w:left="1680" w:hanging="420"/>
       </w:pPr>
       <w:rPr>
-        <w:rFonts w:hint="default" w:ascii="Wingdings" w:hAnsi="Wingdings"/>
+        <w:rFonts w:ascii="Wingdings" w:hAnsi="Wingdings" w:hint="default"/>
       </w:rPr>
     </w:lvl>
     <w:lvl w:ilvl="4" w:tplc="0409000B" w:tentative="1">
@@ -1388,7 +1460,7 @@
         <w:ind w:left="2100" w:hanging="420"/>
       </w:pPr>
       <w:rPr>
-        <w:rFonts w:hint="default" w:ascii="Wingdings" w:hAnsi="Wingdings"/>
+        <w:rFonts w:ascii="Wingdings" w:hAnsi="Wingdings" w:hint="default"/>
       </w:rPr>
     </w:lvl>
     <w:lvl w:ilvl="5" w:tplc="0409000D" w:tentative="1">
@@ -1400,7 +1472,7 @@
         <w:ind w:left="2520" w:hanging="420"/>
       </w:pPr>
       <w:rPr>
-        <w:rFonts w:hint="default" w:ascii="Wingdings" w:hAnsi="Wingdings"/>
+        <w:rFonts w:ascii="Wingdings" w:hAnsi="Wingdings" w:hint="default"/>
       </w:rPr>
     </w:lvl>
     <w:lvl w:ilvl="6" w:tplc="04090001" w:tentative="1">
@@ -1412,7 +1484,7 @@
         <w:ind w:left="2940" w:hanging="420"/>
       </w:pPr>
       <w:rPr>
-        <w:rFonts w:hint="default" w:ascii="Wingdings" w:hAnsi="Wingdings"/>
+        <w:rFonts w:ascii="Wingdings" w:hAnsi="Wingdings" w:hint="default"/>
       </w:rPr>
     </w:lvl>
     <w:lvl w:ilvl="7" w:tplc="0409000B" w:tentative="1">
@@ -1424,7 +1496,7 @@
         <w:ind w:left="3360" w:hanging="420"/>
       </w:pPr>
       <w:rPr>
-        <w:rFonts w:hint="default" w:ascii="Wingdings" w:hAnsi="Wingdings"/>
+        <w:rFonts w:ascii="Wingdings" w:hAnsi="Wingdings" w:hint="default"/>
       </w:rPr>
     </w:lvl>
     <w:lvl w:ilvl="8" w:tplc="0409000D" w:tentative="1">
@@ -1436,11 +1508,124 @@
         <w:ind w:left="3780" w:hanging="420"/>
       </w:pPr>
       <w:rPr>
-        <w:rFonts w:hint="default" w:ascii="Wingdings" w:hAnsi="Wingdings"/>
+        <w:rFonts w:ascii="Wingdings" w:hAnsi="Wingdings" w:hint="default"/>
       </w:rPr>
     </w:lvl>
   </w:abstractNum>
   <w:abstractNum w:abstractNumId="6" w15:restartNumberingAfterBreak="0">
+    <w:nsid w:val="5C142EAD"/>
+    <w:multiLevelType w:val="hybridMultilevel"/>
+    <w:tmpl w:val="EA72CCA0"/>
+    <w:lvl w:ilvl="0" w:tplc="DFDECCD8">
+      <w:start w:val="1"/>
+      <w:numFmt w:val="bullet"/>
+      <w:lvlText w:val=""/>
+      <w:lvlJc w:val="left"/>
+      <w:pPr>
+        <w:ind w:left="360" w:hanging="360"/>
+      </w:pPr>
+      <w:rPr>
+        <w:rFonts w:ascii="Wingdings" w:hAnsi="Wingdings" w:hint="default"/>
+      </w:rPr>
+    </w:lvl>
+    <w:lvl w:ilvl="1" w:tplc="0409000B" w:tentative="1">
+      <w:start w:val="1"/>
+      <w:numFmt w:val="bullet"/>
+      <w:lvlText w:val=""/>
+      <w:lvlJc w:val="left"/>
+      <w:pPr>
+        <w:ind w:left="840" w:hanging="420"/>
+      </w:pPr>
+      <w:rPr>
+        <w:rFonts w:ascii="Wingdings" w:hAnsi="Wingdings" w:hint="default"/>
+      </w:rPr>
+    </w:lvl>
+    <w:lvl w:ilvl="2" w:tplc="0409000D" w:tentative="1">
+      <w:start w:val="1"/>
+      <w:numFmt w:val="bullet"/>
+      <w:lvlText w:val=""/>
+      <w:lvlJc w:val="left"/>
+      <w:pPr>
+        <w:ind w:left="1260" w:hanging="420"/>
+      </w:pPr>
+      <w:rPr>
+        <w:rFonts w:ascii="Wingdings" w:hAnsi="Wingdings" w:hint="default"/>
+      </w:rPr>
+    </w:lvl>
+    <w:lvl w:ilvl="3" w:tplc="04090001" w:tentative="1">
+      <w:start w:val="1"/>
+      <w:numFmt w:val="bullet"/>
+      <w:lvlText w:val=""/>
+      <w:lvlJc w:val="left"/>
+      <w:pPr>
+        <w:ind w:left="1680" w:hanging="420"/>
+      </w:pPr>
+      <w:rPr>
+        <w:rFonts w:ascii="Wingdings" w:hAnsi="Wingdings" w:hint="default"/>
+      </w:rPr>
+    </w:lvl>
+    <w:lvl w:ilvl="4" w:tplc="0409000B" w:tentative="1">
+      <w:start w:val="1"/>
+      <w:numFmt w:val="bullet"/>
+      <w:lvlText w:val=""/>
+      <w:lvlJc w:val="left"/>
+      <w:pPr>
+        <w:ind w:left="2100" w:hanging="420"/>
+      </w:pPr>
+      <w:rPr>
+        <w:rFonts w:ascii="Wingdings" w:hAnsi="Wingdings" w:hint="default"/>
+      </w:rPr>
+    </w:lvl>
+    <w:lvl w:ilvl="5" w:tplc="0409000D" w:tentative="1">
+      <w:start w:val="1"/>
+      <w:numFmt w:val="bullet"/>
+      <w:lvlText w:val=""/>
+      <w:lvlJc w:val="left"/>
+      <w:pPr>
+        <w:ind w:left="2520" w:hanging="420"/>
+      </w:pPr>
+      <w:rPr>
+        <w:rFonts w:ascii="Wingdings" w:hAnsi="Wingdings" w:hint="default"/>
+      </w:rPr>
+    </w:lvl>
+    <w:lvl w:ilvl="6" w:tplc="04090001" w:tentative="1">
+      <w:start w:val="1"/>
+      <w:numFmt w:val="bullet"/>
+      <w:lvlText w:val=""/>
+      <w:lvlJc w:val="left"/>
+      <w:pPr>
+        <w:ind w:left="2940" w:hanging="420"/>
+      </w:pPr>
+      <w:rPr>
+        <w:rFonts w:ascii="Wingdings" w:hAnsi="Wingdings" w:hint="default"/>
+      </w:rPr>
+    </w:lvl>
+    <w:lvl w:ilvl="7" w:tplc="0409000B" w:tentative="1">
+      <w:start w:val="1"/>
+      <w:numFmt w:val="bullet"/>
+      <w:lvlText w:val=""/>
+      <w:lvlJc w:val="left"/>
+      <w:pPr>
+        <w:ind w:left="3360" w:hanging="420"/>
+      </w:pPr>
+      <w:rPr>
+        <w:rFonts w:ascii="Wingdings" w:hAnsi="Wingdings" w:hint="default"/>
+      </w:rPr>
+    </w:lvl>
+    <w:lvl w:ilvl="8" w:tplc="0409000D" w:tentative="1">
+      <w:start w:val="1"/>
+      <w:numFmt w:val="bullet"/>
+      <w:lvlText w:val=""/>
+      <w:lvlJc w:val="left"/>
+      <w:pPr>
+        <w:ind w:left="3780" w:hanging="420"/>
+      </w:pPr>
+      <w:rPr>
+        <w:rFonts w:ascii="Wingdings" w:hAnsi="Wingdings" w:hint="default"/>
+      </w:rPr>
+    </w:lvl>
+  </w:abstractNum>
+  <w:abstractNum w:abstractNumId="7" w15:restartNumberingAfterBreak="0">
     <w:nsid w:val="5FF210D1"/>
     <w:multiLevelType w:val="hybridMultilevel"/>
     <w:tmpl w:val="F49E10F0"/>
@@ -1452,7 +1637,7 @@
         <w:ind w:left="360" w:hanging="360"/>
       </w:pPr>
       <w:rPr>
-        <w:rFonts w:hint="eastAsia" w:ascii="MS Mincho" w:hAnsi="MS Mincho" w:eastAsia="MS Mincho" w:cstheme="minorBidi"/>
+        <w:rFonts w:ascii="ＭＳ 明朝" w:eastAsia="ＭＳ 明朝" w:hAnsi="ＭＳ 明朝" w:cstheme="minorBidi" w:hint="eastAsia"/>
       </w:rPr>
     </w:lvl>
     <w:lvl w:ilvl="1" w:tplc="0409000B" w:tentative="1">
@@ -1464,7 +1649,7 @@
         <w:ind w:left="840" w:hanging="420"/>
       </w:pPr>
       <w:rPr>
-        <w:rFonts w:hint="default" w:ascii="Wingdings" w:hAnsi="Wingdings"/>
+        <w:rFonts w:ascii="Wingdings" w:hAnsi="Wingdings" w:hint="default"/>
       </w:rPr>
     </w:lvl>
     <w:lvl w:ilvl="2" w:tplc="0409000D" w:tentative="1">
@@ -1476,7 +1661,7 @@
         <w:ind w:left="1260" w:hanging="420"/>
       </w:pPr>
       <w:rPr>
-        <w:rFonts w:hint="default" w:ascii="Wingdings" w:hAnsi="Wingdings"/>
+        <w:rFonts w:ascii="Wingdings" w:hAnsi="Wingdings" w:hint="default"/>
       </w:rPr>
     </w:lvl>
     <w:lvl w:ilvl="3" w:tplc="04090001" w:tentative="1">
@@ -1488,7 +1673,7 @@
         <w:ind w:left="1680" w:hanging="420"/>
       </w:pPr>
       <w:rPr>
-        <w:rFonts w:hint="default" w:ascii="Wingdings" w:hAnsi="Wingdings"/>
+        <w:rFonts w:ascii="Wingdings" w:hAnsi="Wingdings" w:hint="default"/>
       </w:rPr>
     </w:lvl>
     <w:lvl w:ilvl="4" w:tplc="0409000B" w:tentative="1">
@@ -1500,7 +1685,7 @@
         <w:ind w:left="2100" w:hanging="420"/>
       </w:pPr>
       <w:rPr>
-        <w:rFonts w:hint="default" w:ascii="Wingdings" w:hAnsi="Wingdings"/>
+        <w:rFonts w:ascii="Wingdings" w:hAnsi="Wingdings" w:hint="default"/>
       </w:rPr>
     </w:lvl>
     <w:lvl w:ilvl="5" w:tplc="0409000D" w:tentative="1">
@@ -1512,7 +1697,7 @@
         <w:ind w:left="2520" w:hanging="420"/>
       </w:pPr>
       <w:rPr>
-        <w:rFonts w:hint="default" w:ascii="Wingdings" w:hAnsi="Wingdings"/>
+        <w:rFonts w:ascii="Wingdings" w:hAnsi="Wingdings" w:hint="default"/>
       </w:rPr>
     </w:lvl>
     <w:lvl w:ilvl="6" w:tplc="04090001" w:tentative="1">
@@ -1524,7 +1709,7 @@
         <w:ind w:left="2940" w:hanging="420"/>
       </w:pPr>
       <w:rPr>
-        <w:rFonts w:hint="default" w:ascii="Wingdings" w:hAnsi="Wingdings"/>
+        <w:rFonts w:ascii="Wingdings" w:hAnsi="Wingdings" w:hint="default"/>
       </w:rPr>
     </w:lvl>
     <w:lvl w:ilvl="7" w:tplc="0409000B" w:tentative="1">
@@ -1536,7 +1721,7 @@
         <w:ind w:left="3360" w:hanging="420"/>
       </w:pPr>
       <w:rPr>
-        <w:rFonts w:hint="default" w:ascii="Wingdings" w:hAnsi="Wingdings"/>
+        <w:rFonts w:ascii="Wingdings" w:hAnsi="Wingdings" w:hint="default"/>
       </w:rPr>
     </w:lvl>
     <w:lvl w:ilvl="8" w:tplc="0409000D" w:tentative="1">
@@ -1548,11 +1733,11 @@
         <w:ind w:left="3780" w:hanging="420"/>
       </w:pPr>
       <w:rPr>
-        <w:rFonts w:hint="default" w:ascii="Wingdings" w:hAnsi="Wingdings"/>
+        <w:rFonts w:ascii="Wingdings" w:hAnsi="Wingdings" w:hint="default"/>
       </w:rPr>
     </w:lvl>
   </w:abstractNum>
-  <w:abstractNum w:abstractNumId="7" w15:restartNumberingAfterBreak="0">
+  <w:abstractNum w:abstractNumId="8" w15:restartNumberingAfterBreak="0">
     <w:nsid w:val="6D00DFF8"/>
     <w:multiLevelType w:val="hybridMultilevel"/>
     <w:tmpl w:val="FFFFFFFF"/>
@@ -1565,7 +1750,7 @@
         <w:ind w:left="420" w:hanging="420"/>
       </w:pPr>
       <w:rPr>
-        <w:rFonts w:hint="default" w:ascii="Symbol" w:hAnsi="Symbol"/>
+        <w:rFonts w:ascii="Symbol" w:hAnsi="Symbol" w:hint="default"/>
       </w:rPr>
     </w:lvl>
     <w:lvl w:ilvl="1" w:tplc="D070154C">
@@ -1577,7 +1762,7 @@
         <w:ind w:left="840" w:hanging="420"/>
       </w:pPr>
       <w:rPr>
-        <w:rFonts w:hint="default" w:ascii="Courier New" w:hAnsi="Courier New"/>
+        <w:rFonts w:ascii="Courier New" w:hAnsi="Courier New" w:hint="default"/>
       </w:rPr>
     </w:lvl>
     <w:lvl w:ilvl="2" w:tplc="549096E6">
@@ -1589,7 +1774,7 @@
         <w:ind w:left="1260" w:hanging="420"/>
       </w:pPr>
       <w:rPr>
-        <w:rFonts w:hint="default" w:ascii="Wingdings" w:hAnsi="Wingdings"/>
+        <w:rFonts w:ascii="Wingdings" w:hAnsi="Wingdings" w:hint="default"/>
       </w:rPr>
     </w:lvl>
     <w:lvl w:ilvl="3" w:tplc="84EE1D10">
@@ -1601,7 +1786,7 @@
         <w:ind w:left="1680" w:hanging="420"/>
       </w:pPr>
       <w:rPr>
-        <w:rFonts w:hint="default" w:ascii="Symbol" w:hAnsi="Symbol"/>
+        <w:rFonts w:ascii="Symbol" w:hAnsi="Symbol" w:hint="default"/>
       </w:rPr>
     </w:lvl>
     <w:lvl w:ilvl="4" w:tplc="3AA8AF9A">
@@ -1613,7 +1798,7 @@
         <w:ind w:left="2100" w:hanging="420"/>
       </w:pPr>
       <w:rPr>
-        <w:rFonts w:hint="default" w:ascii="Courier New" w:hAnsi="Courier New"/>
+        <w:rFonts w:ascii="Courier New" w:hAnsi="Courier New" w:hint="default"/>
       </w:rPr>
     </w:lvl>
     <w:lvl w:ilvl="5" w:tplc="1E749E44">
@@ -1625,7 +1810,7 @@
         <w:ind w:left="2520" w:hanging="420"/>
       </w:pPr>
       <w:rPr>
-        <w:rFonts w:hint="default" w:ascii="Wingdings" w:hAnsi="Wingdings"/>
+        <w:rFonts w:ascii="Wingdings" w:hAnsi="Wingdings" w:hint="default"/>
       </w:rPr>
     </w:lvl>
     <w:lvl w:ilvl="6" w:tplc="484A903A">
@@ -1637,7 +1822,7 @@
         <w:ind w:left="2940" w:hanging="420"/>
       </w:pPr>
       <w:rPr>
-        <w:rFonts w:hint="default" w:ascii="Symbol" w:hAnsi="Symbol"/>
+        <w:rFonts w:ascii="Symbol" w:hAnsi="Symbol" w:hint="default"/>
       </w:rPr>
     </w:lvl>
     <w:lvl w:ilvl="7" w:tplc="A3F436E6">
@@ -1649,7 +1834,7 @@
         <w:ind w:left="3360" w:hanging="420"/>
       </w:pPr>
       <w:rPr>
-        <w:rFonts w:hint="default" w:ascii="Courier New" w:hAnsi="Courier New"/>
+        <w:rFonts w:ascii="Courier New" w:hAnsi="Courier New" w:hint="default"/>
       </w:rPr>
     </w:lvl>
     <w:lvl w:ilvl="8" w:tplc="8A6E094E">
@@ -1661,11 +1846,11 @@
         <w:ind w:left="3780" w:hanging="420"/>
       </w:pPr>
       <w:rPr>
-        <w:rFonts w:hint="default" w:ascii="Wingdings" w:hAnsi="Wingdings"/>
+        <w:rFonts w:ascii="Wingdings" w:hAnsi="Wingdings" w:hint="default"/>
       </w:rPr>
     </w:lvl>
   </w:abstractNum>
-  <w:abstractNum w:abstractNumId="8" w15:restartNumberingAfterBreak="0">
+  <w:abstractNum w:abstractNumId="9" w15:restartNumberingAfterBreak="0">
     <w:nsid w:val="7912E2D5"/>
     <w:multiLevelType w:val="hybridMultilevel"/>
     <w:tmpl w:val="FFFFFFFF"/>
@@ -1678,7 +1863,7 @@
         <w:ind w:left="420" w:hanging="420"/>
       </w:pPr>
       <w:rPr>
-        <w:rFonts w:hint="default" w:ascii="Symbol" w:hAnsi="Symbol"/>
+        <w:rFonts w:ascii="Symbol" w:hAnsi="Symbol" w:hint="default"/>
       </w:rPr>
     </w:lvl>
     <w:lvl w:ilvl="1" w:tplc="00703006">
@@ -1690,7 +1875,7 @@
         <w:ind w:left="840" w:hanging="420"/>
       </w:pPr>
       <w:rPr>
-        <w:rFonts w:hint="default" w:ascii="Courier New" w:hAnsi="Courier New"/>
+        <w:rFonts w:ascii="Courier New" w:hAnsi="Courier New" w:hint="default"/>
       </w:rPr>
     </w:lvl>
     <w:lvl w:ilvl="2" w:tplc="C77A110E">
@@ -1702,7 +1887,7 @@
         <w:ind w:left="1260" w:hanging="420"/>
       </w:pPr>
       <w:rPr>
-        <w:rFonts w:hint="default" w:ascii="Wingdings" w:hAnsi="Wingdings"/>
+        <w:rFonts w:ascii="Wingdings" w:hAnsi="Wingdings" w:hint="default"/>
       </w:rPr>
     </w:lvl>
     <w:lvl w:ilvl="3" w:tplc="8AD6DFDE">
@@ -1714,7 +1899,7 @@
         <w:ind w:left="1680" w:hanging="420"/>
       </w:pPr>
       <w:rPr>
-        <w:rFonts w:hint="default" w:ascii="Symbol" w:hAnsi="Symbol"/>
+        <w:rFonts w:ascii="Symbol" w:hAnsi="Symbol" w:hint="default"/>
       </w:rPr>
     </w:lvl>
     <w:lvl w:ilvl="4" w:tplc="E4AAF20E">
@@ -1726,7 +1911,7 @@
         <w:ind w:left="2100" w:hanging="420"/>
       </w:pPr>
       <w:rPr>
-        <w:rFonts w:hint="default" w:ascii="Courier New" w:hAnsi="Courier New"/>
+        <w:rFonts w:ascii="Courier New" w:hAnsi="Courier New" w:hint="default"/>
       </w:rPr>
     </w:lvl>
     <w:lvl w:ilvl="5" w:tplc="83CCC0B2">
@@ -1738,7 +1923,7 @@
         <w:ind w:left="2520" w:hanging="420"/>
       </w:pPr>
       <w:rPr>
-        <w:rFonts w:hint="default" w:ascii="Wingdings" w:hAnsi="Wingdings"/>
+        <w:rFonts w:ascii="Wingdings" w:hAnsi="Wingdings" w:hint="default"/>
       </w:rPr>
     </w:lvl>
     <w:lvl w:ilvl="6" w:tplc="FC20E4A4">
@@ -1750,7 +1935,7 @@
         <w:ind w:left="2940" w:hanging="420"/>
       </w:pPr>
       <w:rPr>
-        <w:rFonts w:hint="default" w:ascii="Symbol" w:hAnsi="Symbol"/>
+        <w:rFonts w:ascii="Symbol" w:hAnsi="Symbol" w:hint="default"/>
       </w:rPr>
     </w:lvl>
     <w:lvl w:ilvl="7" w:tplc="2B76CED2">
@@ -1762,7 +1947,7 @@
         <w:ind w:left="3360" w:hanging="420"/>
       </w:pPr>
       <w:rPr>
-        <w:rFonts w:hint="default" w:ascii="Courier New" w:hAnsi="Courier New"/>
+        <w:rFonts w:ascii="Courier New" w:hAnsi="Courier New" w:hint="default"/>
       </w:rPr>
     </w:lvl>
     <w:lvl w:ilvl="8" w:tplc="E95C30F0">
@@ -1774,11 +1959,11 @@
         <w:ind w:left="3780" w:hanging="420"/>
       </w:pPr>
       <w:rPr>
-        <w:rFonts w:hint="default" w:ascii="Wingdings" w:hAnsi="Wingdings"/>
+        <w:rFonts w:ascii="Wingdings" w:hAnsi="Wingdings" w:hint="default"/>
       </w:rPr>
     </w:lvl>
   </w:abstractNum>
-  <w:abstractNum w:abstractNumId="9" w15:restartNumberingAfterBreak="0">
+  <w:abstractNum w:abstractNumId="10" w15:restartNumberingAfterBreak="0">
     <w:nsid w:val="7AD1FFE2"/>
     <w:multiLevelType w:val="hybridMultilevel"/>
     <w:tmpl w:val="FFFFFFFF"/>
@@ -1791,7 +1976,7 @@
         <w:ind w:left="420" w:hanging="420"/>
       </w:pPr>
       <w:rPr>
-        <w:rFonts w:hint="default" w:ascii="Symbol" w:hAnsi="Symbol"/>
+        <w:rFonts w:ascii="Symbol" w:hAnsi="Symbol" w:hint="default"/>
       </w:rPr>
     </w:lvl>
     <w:lvl w:ilvl="1" w:tplc="9BD4BDAC">
@@ -1803,7 +1988,7 @@
         <w:ind w:left="840" w:hanging="420"/>
       </w:pPr>
       <w:rPr>
-        <w:rFonts w:hint="default" w:ascii="Courier New" w:hAnsi="Courier New"/>
+        <w:rFonts w:ascii="Courier New" w:hAnsi="Courier New" w:hint="default"/>
       </w:rPr>
     </w:lvl>
     <w:lvl w:ilvl="2" w:tplc="1478C5FE">
@@ -1815,7 +2000,7 @@
         <w:ind w:left="1260" w:hanging="420"/>
       </w:pPr>
       <w:rPr>
-        <w:rFonts w:hint="default" w:ascii="Wingdings" w:hAnsi="Wingdings"/>
+        <w:rFonts w:ascii="Wingdings" w:hAnsi="Wingdings" w:hint="default"/>
       </w:rPr>
     </w:lvl>
     <w:lvl w:ilvl="3" w:tplc="24789064">
@@ -1827,7 +2012,7 @@
         <w:ind w:left="1680" w:hanging="420"/>
       </w:pPr>
       <w:rPr>
-        <w:rFonts w:hint="default" w:ascii="Symbol" w:hAnsi="Symbol"/>
+        <w:rFonts w:ascii="Symbol" w:hAnsi="Symbol" w:hint="default"/>
       </w:rPr>
     </w:lvl>
     <w:lvl w:ilvl="4" w:tplc="C09E1E10">
@@ -1839,7 +2024,7 @@
         <w:ind w:left="2100" w:hanging="420"/>
       </w:pPr>
       <w:rPr>
-        <w:rFonts w:hint="default" w:ascii="Courier New" w:hAnsi="Courier New"/>
+        <w:rFonts w:ascii="Courier New" w:hAnsi="Courier New" w:hint="default"/>
       </w:rPr>
     </w:lvl>
     <w:lvl w:ilvl="5" w:tplc="B64E6F6E">
@@ -1851,7 +2036,7 @@
         <w:ind w:left="2520" w:hanging="420"/>
       </w:pPr>
       <w:rPr>
-        <w:rFonts w:hint="default" w:ascii="Wingdings" w:hAnsi="Wingdings"/>
+        <w:rFonts w:ascii="Wingdings" w:hAnsi="Wingdings" w:hint="default"/>
       </w:rPr>
     </w:lvl>
     <w:lvl w:ilvl="6" w:tplc="5FB07494">
@@ -1863,7 +2048,7 @@
         <w:ind w:left="2940" w:hanging="420"/>
       </w:pPr>
       <w:rPr>
-        <w:rFonts w:hint="default" w:ascii="Symbol" w:hAnsi="Symbol"/>
+        <w:rFonts w:ascii="Symbol" w:hAnsi="Symbol" w:hint="default"/>
       </w:rPr>
     </w:lvl>
     <w:lvl w:ilvl="7" w:tplc="E85CD3E8">
@@ -1875,7 +2060,7 @@
         <w:ind w:left="3360" w:hanging="420"/>
       </w:pPr>
       <w:rPr>
-        <w:rFonts w:hint="default" w:ascii="Courier New" w:hAnsi="Courier New"/>
+        <w:rFonts w:ascii="Courier New" w:hAnsi="Courier New" w:hint="default"/>
       </w:rPr>
     </w:lvl>
     <w:lvl w:ilvl="8" w:tplc="22C68272">
@@ -1887,18 +2072,18 @@
         <w:ind w:left="3780" w:hanging="420"/>
       </w:pPr>
       <w:rPr>
-        <w:rFonts w:hint="default" w:ascii="Wingdings" w:hAnsi="Wingdings"/>
+        <w:rFonts w:ascii="Wingdings" w:hAnsi="Wingdings" w:hint="default"/>
       </w:rPr>
     </w:lvl>
   </w:abstractNum>
   <w:num w:numId="1" w16cid:durableId="2120830460">
-    <w:abstractNumId w:val="8"/>
+    <w:abstractNumId w:val="9"/>
   </w:num>
   <w:num w:numId="2" w16cid:durableId="1915159687">
     <w:abstractNumId w:val="2"/>
   </w:num>
   <w:num w:numId="3" w16cid:durableId="1519655786">
-    <w:abstractNumId w:val="9"/>
+    <w:abstractNumId w:val="10"/>
   </w:num>
   <w:num w:numId="4" w16cid:durableId="1097170712">
     <w:abstractNumId w:val="1"/>
@@ -1907,19 +2092,22 @@
     <w:abstractNumId w:val="0"/>
   </w:num>
   <w:num w:numId="6" w16cid:durableId="1987127799">
-    <w:abstractNumId w:val="7"/>
+    <w:abstractNumId w:val="8"/>
   </w:num>
   <w:num w:numId="7" w16cid:durableId="889804672">
     <w:abstractNumId w:val="4"/>
   </w:num>
   <w:num w:numId="8" w16cid:durableId="1537699012">
-    <w:abstractNumId w:val="6"/>
+    <w:abstractNumId w:val="7"/>
   </w:num>
   <w:num w:numId="9" w16cid:durableId="553540470">
     <w:abstractNumId w:val="5"/>
   </w:num>
   <w:num w:numId="10" w16cid:durableId="1254163070">
     <w:abstractNumId w:val="3"/>
+  </w:num>
+  <w:num w:numId="11" w16cid:durableId="1172143175">
+    <w:abstractNumId w:val="6"/>
   </w:num>
 </w:numbering>
 </file>
@@ -1929,7 +2117,7 @@
   <w:docDefaults>
     <w:rPrDefault>
       <w:rPr>
-        <w:rFonts w:asciiTheme="minorHAnsi" w:hAnsiTheme="minorHAnsi" w:eastAsiaTheme="minorEastAsia" w:cstheme="minorBidi"/>
+        <w:rFonts w:asciiTheme="minorHAnsi" w:eastAsiaTheme="minorEastAsia" w:hAnsiTheme="minorHAnsi" w:cstheme="minorBidi"/>
         <w:kern w:val="2"/>
         <w:sz w:val="21"/>
         <w:szCs w:val="22"/>
@@ -1941,14 +2129,14 @@
   <w:latentStyles w:defLockedState="0" w:defUIPriority="99" w:defSemiHidden="0" w:defUnhideWhenUsed="0" w:defQFormat="0" w:count="376">
     <w:lsdException w:name="Normal" w:uiPriority="0" w:qFormat="1"/>
     <w:lsdException w:name="heading 1" w:uiPriority="9" w:qFormat="1"/>
-    <w:lsdException w:name="heading 2" w:uiPriority="9" w:semiHidden="1" w:unhideWhenUsed="1" w:qFormat="1"/>
-    <w:lsdException w:name="heading 3" w:uiPriority="9" w:semiHidden="1" w:unhideWhenUsed="1" w:qFormat="1"/>
-    <w:lsdException w:name="heading 4" w:uiPriority="9" w:semiHidden="1" w:unhideWhenUsed="1" w:qFormat="1"/>
-    <w:lsdException w:name="heading 5" w:uiPriority="9" w:semiHidden="1" w:unhideWhenUsed="1" w:qFormat="1"/>
-    <w:lsdException w:name="heading 6" w:uiPriority="9" w:semiHidden="1" w:unhideWhenUsed="1" w:qFormat="1"/>
-    <w:lsdException w:name="heading 7" w:uiPriority="9" w:semiHidden="1" w:unhideWhenUsed="1" w:qFormat="1"/>
-    <w:lsdException w:name="heading 8" w:uiPriority="9" w:semiHidden="1" w:unhideWhenUsed="1" w:qFormat="1"/>
-    <w:lsdException w:name="heading 9" w:uiPriority="9" w:semiHidden="1" w:unhideWhenUsed="1" w:qFormat="1"/>
+    <w:lsdException w:name="heading 2" w:semiHidden="1" w:uiPriority="9" w:unhideWhenUsed="1" w:qFormat="1"/>
+    <w:lsdException w:name="heading 3" w:semiHidden="1" w:uiPriority="9" w:unhideWhenUsed="1" w:qFormat="1"/>
+    <w:lsdException w:name="heading 4" w:semiHidden="1" w:uiPriority="9" w:unhideWhenUsed="1" w:qFormat="1"/>
+    <w:lsdException w:name="heading 5" w:semiHidden="1" w:uiPriority="9" w:unhideWhenUsed="1" w:qFormat="1"/>
+    <w:lsdException w:name="heading 6" w:semiHidden="1" w:uiPriority="9" w:unhideWhenUsed="1" w:qFormat="1"/>
+    <w:lsdException w:name="heading 7" w:semiHidden="1" w:uiPriority="9" w:unhideWhenUsed="1" w:qFormat="1"/>
+    <w:lsdException w:name="heading 8" w:semiHidden="1" w:uiPriority="9" w:unhideWhenUsed="1" w:qFormat="1"/>
+    <w:lsdException w:name="heading 9" w:semiHidden="1" w:uiPriority="9" w:unhideWhenUsed="1" w:qFormat="1"/>
     <w:lsdException w:name="index 1" w:semiHidden="1" w:unhideWhenUsed="1"/>
     <w:lsdException w:name="index 2" w:semiHidden="1" w:unhideWhenUsed="1"/>
     <w:lsdException w:name="index 3" w:semiHidden="1" w:unhideWhenUsed="1"/>
@@ -1958,22 +2146,22 @@
     <w:lsdException w:name="index 7" w:semiHidden="1" w:unhideWhenUsed="1"/>
     <w:lsdException w:name="index 8" w:semiHidden="1" w:unhideWhenUsed="1"/>
     <w:lsdException w:name="index 9" w:semiHidden="1" w:unhideWhenUsed="1"/>
-    <w:lsdException w:name="toc 1" w:uiPriority="39" w:semiHidden="1" w:unhideWhenUsed="1"/>
-    <w:lsdException w:name="toc 2" w:uiPriority="39" w:semiHidden="1" w:unhideWhenUsed="1"/>
-    <w:lsdException w:name="toc 3" w:uiPriority="39" w:semiHidden="1" w:unhideWhenUsed="1"/>
-    <w:lsdException w:name="toc 4" w:uiPriority="39" w:semiHidden="1" w:unhideWhenUsed="1"/>
-    <w:lsdException w:name="toc 5" w:uiPriority="39" w:semiHidden="1" w:unhideWhenUsed="1"/>
-    <w:lsdException w:name="toc 6" w:uiPriority="39" w:semiHidden="1" w:unhideWhenUsed="1"/>
-    <w:lsdException w:name="toc 7" w:uiPriority="39" w:semiHidden="1" w:unhideWhenUsed="1"/>
-    <w:lsdException w:name="toc 8" w:uiPriority="39" w:semiHidden="1" w:unhideWhenUsed="1"/>
-    <w:lsdException w:name="toc 9" w:uiPriority="39" w:semiHidden="1" w:unhideWhenUsed="1"/>
+    <w:lsdException w:name="toc 1" w:semiHidden="1" w:uiPriority="39" w:unhideWhenUsed="1"/>
+    <w:lsdException w:name="toc 2" w:semiHidden="1" w:uiPriority="39" w:unhideWhenUsed="1"/>
+    <w:lsdException w:name="toc 3" w:semiHidden="1" w:uiPriority="39" w:unhideWhenUsed="1"/>
+    <w:lsdException w:name="toc 4" w:semiHidden="1" w:uiPriority="39" w:unhideWhenUsed="1"/>
+    <w:lsdException w:name="toc 5" w:semiHidden="1" w:uiPriority="39" w:unhideWhenUsed="1"/>
+    <w:lsdException w:name="toc 6" w:semiHidden="1" w:uiPriority="39" w:unhideWhenUsed="1"/>
+    <w:lsdException w:name="toc 7" w:semiHidden="1" w:uiPriority="39" w:unhideWhenUsed="1"/>
+    <w:lsdException w:name="toc 8" w:semiHidden="1" w:uiPriority="39" w:unhideWhenUsed="1"/>
+    <w:lsdException w:name="toc 9" w:semiHidden="1" w:uiPriority="39" w:unhideWhenUsed="1"/>
     <w:lsdException w:name="Normal Indent" w:semiHidden="1" w:unhideWhenUsed="1"/>
     <w:lsdException w:name="footnote text" w:semiHidden="1" w:unhideWhenUsed="1"/>
     <w:lsdException w:name="annotation text" w:semiHidden="1" w:unhideWhenUsed="1"/>
     <w:lsdException w:name="header" w:semiHidden="1" w:unhideWhenUsed="1"/>
     <w:lsdException w:name="footer" w:semiHidden="1" w:unhideWhenUsed="1"/>
     <w:lsdException w:name="index heading" w:semiHidden="1" w:unhideWhenUsed="1"/>
-    <w:lsdException w:name="caption" w:uiPriority="35" w:semiHidden="1" w:unhideWhenUsed="1" w:qFormat="1"/>
+    <w:lsdException w:name="caption" w:semiHidden="1" w:uiPriority="35" w:unhideWhenUsed="1" w:qFormat="1"/>
     <w:lsdException w:name="table of figures" w:semiHidden="1" w:unhideWhenUsed="1"/>
     <w:lsdException w:name="envelope address" w:semiHidden="1" w:unhideWhenUsed="1"/>
     <w:lsdException w:name="envelope return" w:semiHidden="1" w:unhideWhenUsed="1"/>
@@ -2004,7 +2192,7 @@
     <w:lsdException w:name="Title" w:uiPriority="10" w:qFormat="1"/>
     <w:lsdException w:name="Closing" w:semiHidden="1" w:unhideWhenUsed="1"/>
     <w:lsdException w:name="Signature" w:semiHidden="1" w:unhideWhenUsed="1"/>
-    <w:lsdException w:name="Default Paragraph Font" w:uiPriority="1" w:semiHidden="1" w:unhideWhenUsed="1"/>
+    <w:lsdException w:name="Default Paragraph Font" w:semiHidden="1" w:uiPriority="1" w:unhideWhenUsed="1"/>
     <w:lsdException w:name="Body Text" w:semiHidden="1" w:unhideWhenUsed="1"/>
     <w:lsdException w:name="Body Text Indent" w:semiHidden="1" w:unhideWhenUsed="1"/>
     <w:lsdException w:name="List Continue" w:semiHidden="1" w:unhideWhenUsed="1"/>
@@ -2204,8 +2392,8 @@
     <w:lsdException w:name="Subtle Reference" w:uiPriority="31" w:qFormat="1"/>
     <w:lsdException w:name="Intense Reference" w:uiPriority="32" w:qFormat="1"/>
     <w:lsdException w:name="Book Title" w:uiPriority="33" w:qFormat="1"/>
-    <w:lsdException w:name="Bibliography" w:uiPriority="37" w:semiHidden="1" w:unhideWhenUsed="1"/>
-    <w:lsdException w:name="TOC Heading" w:uiPriority="39" w:semiHidden="1" w:unhideWhenUsed="1" w:qFormat="1"/>
+    <w:lsdException w:name="Bibliography" w:semiHidden="1" w:uiPriority="37" w:unhideWhenUsed="1"/>
+    <w:lsdException w:name="TOC Heading" w:semiHidden="1" w:uiPriority="39" w:unhideWhenUsed="1" w:qFormat="1"/>
     <w:lsdException w:name="Plain Table 1" w:uiPriority="41"/>
     <w:lsdException w:name="Plain Table 2" w:uiPriority="42"/>
     <w:lsdException w:name="Plain Table 3" w:uiPriority="43"/>
@@ -2316,7 +2504,7 @@
     <w:lsdException w:name="Unresolved Mention" w:semiHidden="1" w:unhideWhenUsed="1"/>
     <w:lsdException w:name="Smart Link" w:semiHidden="1" w:unhideWhenUsed="1"/>
   </w:latentStyles>
-  <w:style w:type="paragraph" w:styleId="Normal" w:default="1">
+  <w:style w:type="paragraph" w:default="1" w:styleId="a">
     <w:name w:val="Normal"/>
     <w:qFormat/>
     <w:pPr>
@@ -2324,11 +2512,11 @@
       <w:jc w:val="both"/>
     </w:pPr>
   </w:style>
-  <w:style w:type="paragraph" w:styleId="Heading1">
+  <w:style w:type="paragraph" w:styleId="1">
     <w:name w:val="heading 1"/>
-    <w:basedOn w:val="Normal"/>
-    <w:next w:val="Normal"/>
-    <w:link w:val="Heading1Char"/>
+    <w:basedOn w:val="a"/>
+    <w:next w:val="a"/>
+    <w:link w:val="10"/>
     <w:uiPriority w:val="9"/>
     <w:qFormat/>
     <w:rsid w:val="00577B1D"/>
@@ -2337,18 +2525,18 @@
       <w:outlineLvl w:val="0"/>
     </w:pPr>
     <w:rPr>
-      <w:rFonts w:asciiTheme="majorHAnsi" w:hAnsiTheme="majorHAnsi" w:eastAsiaTheme="majorEastAsia" w:cstheme="majorBidi"/>
+      <w:rFonts w:asciiTheme="majorHAnsi" w:eastAsiaTheme="majorEastAsia" w:hAnsiTheme="majorHAnsi" w:cstheme="majorBidi"/>
       <w:sz w:val="24"/>
       <w:szCs w:val="24"/>
     </w:rPr>
   </w:style>
-  <w:style w:type="character" w:styleId="DefaultParagraphFont" w:default="1">
+  <w:style w:type="character" w:default="1" w:styleId="a0">
     <w:name w:val="Default Paragraph Font"/>
     <w:uiPriority w:val="1"/>
     <w:semiHidden/>
     <w:unhideWhenUsed/>
   </w:style>
-  <w:style w:type="table" w:styleId="TableNormal" w:default="1">
+  <w:style w:type="table" w:default="1" w:styleId="a1">
     <w:name w:val="Normal Table"/>
     <w:uiPriority w:val="99"/>
     <w:semiHidden/>
@@ -2363,29 +2551,29 @@
       </w:tblCellMar>
     </w:tblPr>
   </w:style>
-  <w:style w:type="numbering" w:styleId="NoList" w:default="1">
+  <w:style w:type="numbering" w:default="1" w:styleId="a2">
     <w:name w:val="No List"/>
     <w:uiPriority w:val="99"/>
     <w:semiHidden/>
     <w:unhideWhenUsed/>
   </w:style>
-  <w:style w:type="character" w:styleId="TitleChar" w:customStyle="1">
-    <w:name w:val="Title Char"/>
-    <w:basedOn w:val="DefaultParagraphFont"/>
-    <w:link w:val="Title"/>
+  <w:style w:type="character" w:customStyle="1" w:styleId="a3">
+    <w:name w:val="表題 (文字)"/>
+    <w:basedOn w:val="a0"/>
+    <w:link w:val="a4"/>
     <w:uiPriority w:val="10"/>
     <w:rsid w:val="002604C2"/>
     <w:rPr>
-      <w:rFonts w:eastAsia="MS Gothic" w:asciiTheme="majorHAnsi" w:hAnsiTheme="majorHAnsi" w:cstheme="majorBidi"/>
+      <w:rFonts w:asciiTheme="majorHAnsi" w:eastAsia="ＭＳ ゴシック" w:hAnsiTheme="majorHAnsi" w:cstheme="majorBidi"/>
       <w:sz w:val="32"/>
       <w:szCs w:val="32"/>
     </w:rPr>
   </w:style>
-  <w:style w:type="paragraph" w:styleId="Title">
+  <w:style w:type="paragraph" w:styleId="a4">
     <w:name w:val="Title"/>
-    <w:basedOn w:val="Normal"/>
-    <w:next w:val="Normal"/>
-    <w:link w:val="TitleChar"/>
+    <w:basedOn w:val="a"/>
+    <w:next w:val="a"/>
+    <w:link w:val="a3"/>
     <w:uiPriority w:val="10"/>
     <w:qFormat/>
     <w:rsid w:val="002604C2"/>
@@ -2395,40 +2583,40 @@
       <w:outlineLvl w:val="0"/>
     </w:pPr>
     <w:rPr>
-      <w:rFonts w:eastAsia="MS Gothic" w:asciiTheme="majorHAnsi" w:hAnsiTheme="majorHAnsi" w:cstheme="majorBidi"/>
+      <w:rFonts w:asciiTheme="majorHAnsi" w:eastAsia="ＭＳ ゴシック" w:hAnsiTheme="majorHAnsi" w:cstheme="majorBidi"/>
       <w:sz w:val="32"/>
       <w:szCs w:val="32"/>
     </w:rPr>
   </w:style>
-  <w:style w:type="character" w:styleId="Heading1Char" w:customStyle="1">
-    <w:name w:val="Heading 1 Char"/>
-    <w:basedOn w:val="DefaultParagraphFont"/>
-    <w:link w:val="Heading1"/>
+  <w:style w:type="character" w:customStyle="1" w:styleId="10">
+    <w:name w:val="見出し 1 (文字)"/>
+    <w:basedOn w:val="a0"/>
+    <w:link w:val="1"/>
     <w:uiPriority w:val="9"/>
     <w:rsid w:val="00117545"/>
     <w:rPr>
-      <w:rFonts w:asciiTheme="majorHAnsi" w:hAnsiTheme="majorHAnsi" w:eastAsiaTheme="majorEastAsia" w:cstheme="majorBidi"/>
+      <w:rFonts w:asciiTheme="majorHAnsi" w:eastAsiaTheme="majorEastAsia" w:hAnsiTheme="majorHAnsi" w:cstheme="majorBidi"/>
       <w:sz w:val="24"/>
       <w:szCs w:val="24"/>
     </w:rPr>
   </w:style>
-  <w:style w:type="character" w:styleId="SubtitleChar" w:customStyle="1">
-    <w:name w:val="Subtitle Char"/>
-    <w:basedOn w:val="DefaultParagraphFont"/>
-    <w:link w:val="Subtitle"/>
+  <w:style w:type="character" w:customStyle="1" w:styleId="a5">
+    <w:name w:val="副題 (文字)"/>
+    <w:basedOn w:val="a0"/>
+    <w:link w:val="a6"/>
     <w:uiPriority w:val="11"/>
     <w:rsid w:val="002604C2"/>
     <w:rPr>
-      <w:rFonts w:eastAsia="MS Gothic" w:asciiTheme="majorHAnsi" w:hAnsiTheme="majorHAnsi" w:cstheme="majorBidi"/>
+      <w:rFonts w:asciiTheme="majorHAnsi" w:eastAsia="ＭＳ ゴシック" w:hAnsiTheme="majorHAnsi" w:cstheme="majorBidi"/>
       <w:sz w:val="24"/>
       <w:szCs w:val="24"/>
     </w:rPr>
   </w:style>
-  <w:style w:type="paragraph" w:styleId="Subtitle">
+  <w:style w:type="paragraph" w:styleId="a6">
     <w:name w:val="Subtitle"/>
-    <w:basedOn w:val="Normal"/>
-    <w:next w:val="Normal"/>
-    <w:link w:val="SubtitleChar"/>
+    <w:basedOn w:val="a"/>
+    <w:next w:val="a"/>
+    <w:link w:val="a5"/>
     <w:uiPriority w:val="11"/>
     <w:qFormat/>
     <w:rsid w:val="002604C2"/>
@@ -2437,19 +2625,19 @@
       <w:outlineLvl w:val="1"/>
     </w:pPr>
     <w:rPr>
-      <w:rFonts w:eastAsia="MS Gothic" w:asciiTheme="majorHAnsi" w:hAnsiTheme="majorHAnsi" w:cstheme="majorBidi"/>
+      <w:rFonts w:asciiTheme="majorHAnsi" w:eastAsia="ＭＳ ゴシック" w:hAnsiTheme="majorHAnsi" w:cstheme="majorBidi"/>
       <w:sz w:val="24"/>
       <w:szCs w:val="24"/>
     </w:rPr>
   </w:style>
-  <w:style w:type="paragraph" w:styleId="ListParagraph">
+  <w:style w:type="paragraph" w:styleId="a7">
     <w:name w:val="List Paragraph"/>
-    <w:basedOn w:val="Normal"/>
+    <w:basedOn w:val="a"/>
     <w:uiPriority w:val="34"/>
     <w:qFormat/>
     <w:rsid w:val="00042BAB"/>
     <w:pPr>
-      <w:ind w:left="840" w:leftChars="400"/>
+      <w:ind w:leftChars="400" w:left="840"/>
     </w:pPr>
   </w:style>
 </w:styles>
@@ -2717,30 +2905,6 @@
 </file>
 
 <file path=customXml/item1.xml><?xml version="1.0" encoding="utf-8"?>
-<p:properties xmlns:p="http://schemas.microsoft.com/office/2006/metadata/properties" xmlns:xsi="http://www.w3.org/2001/XMLSchema-instance" xmlns:pc="http://schemas.microsoft.com/office/infopath/2007/PartnerControls">
-  <documentManagement>
-    <MediaLengthInSeconds xmlns="05cfdfbb-09a4-49e3-a05a-1e04f15a42d3" xsi:nil="true"/>
-    <SharedWithUsers xmlns="01db6c3f-b80f-49b0-bdb6-440d2a10cb8b">
-      <UserInfo>
-        <DisplayName/>
-        <AccountId xsi:nil="true"/>
-        <AccountType/>
-      </UserInfo>
-    </SharedWithUsers>
-  </documentManagement>
-</p:properties>
-</file>
-
-<file path=customXml/item2.xml><?xml version="1.0" encoding="utf-8"?>
-<?mso-contentType ?>
-<FormTemplates xmlns="http://schemas.microsoft.com/sharepoint/v3/contenttype/forms">
-  <Display>DocumentLibraryForm</Display>
-  <Edit>DocumentLibraryForm</Edit>
-  <New>DocumentLibraryForm</New>
-</FormTemplates>
-</file>
-
-<file path=customXml/item3.xml><?xml version="1.0" encoding="utf-8"?>
 <ct:contentTypeSchema xmlns:ct="http://schemas.microsoft.com/office/2006/metadata/contentType" xmlns:ma="http://schemas.microsoft.com/office/2006/metadata/properties/metaAttributes" ct:_="" ma:_="" ma:contentTypeName="ドキュメント" ma:contentTypeID="0x010100DCE17766725F004496A4B0C0F1E7F2E9" ma:contentTypeVersion="13" ma:contentTypeDescription="新しいドキュメントを作成します。" ma:contentTypeScope="" ma:versionID="043df2d41b893b8e17780eed14dd5203">
   <xsd:schema xmlns:xsd="http://www.w3.org/2001/XMLSchema" xmlns:xs="http://www.w3.org/2001/XMLSchema" xmlns:p="http://schemas.microsoft.com/office/2006/metadata/properties" xmlns:ns2="05cfdfbb-09a4-49e3-a05a-1e04f15a42d3" xmlns:ns3="01db6c3f-b80f-49b0-bdb6-440d2a10cb8b" targetNamespace="http://schemas.microsoft.com/office/2006/metadata/properties" ma:root="true" ma:fieldsID="03c1a8f3f9607cf5be25c9424b101790" ns2:_="" ns3:_="">
     <xsd:import namespace="05cfdfbb-09a4-49e3-a05a-1e04f15a42d3"/>
@@ -2963,32 +3127,31 @@
 </ct:contentTypeSchema>
 </file>
 
-<file path=customXml/itemProps1.xml><?xml version="1.0" encoding="utf-8"?>
-<ds:datastoreItem xmlns:ds="http://schemas.openxmlformats.org/officeDocument/2006/customXml" ds:itemID="{E0263A24-C2EA-4903-9001-EB2BE857F372}">
-  <ds:schemaRefs>
-    <ds:schemaRef ds:uri="01db6c3f-b80f-49b0-bdb6-440d2a10cb8b"/>
-    <ds:schemaRef ds:uri="http://schemas.openxmlformats.org/package/2006/metadata/core-properties"/>
-    <ds:schemaRef ds:uri="http://purl.org/dc/terms/"/>
-    <ds:schemaRef ds:uri="http://www.w3.org/XML/1998/namespace"/>
-    <ds:schemaRef ds:uri="http://purl.org/dc/dcmitype/"/>
-    <ds:schemaRef ds:uri="http://purl.org/dc/elements/1.1/"/>
-    <ds:schemaRef ds:uri="http://schemas.microsoft.com/office/2006/metadata/properties"/>
-    <ds:schemaRef ds:uri="http://schemas.microsoft.com/office/2006/documentManagement/types"/>
-    <ds:schemaRef ds:uri="http://schemas.microsoft.com/office/infopath/2007/PartnerControls"/>
-    <ds:schemaRef ds:uri="05cfdfbb-09a4-49e3-a05a-1e04f15a42d3"/>
-  </ds:schemaRefs>
-</ds:datastoreItem>
+<file path=customXml/item2.xml><?xml version="1.0" encoding="utf-8"?>
+<?mso-contentType ?>
+<FormTemplates xmlns="http://schemas.microsoft.com/sharepoint/v3/contenttype/forms">
+  <Display>DocumentLibraryForm</Display>
+  <Edit>DocumentLibraryForm</Edit>
+  <New>DocumentLibraryForm</New>
+</FormTemplates>
 </file>
 
-<file path=customXml/itemProps2.xml><?xml version="1.0" encoding="utf-8"?>
-<ds:datastoreItem xmlns:ds="http://schemas.openxmlformats.org/officeDocument/2006/customXml" ds:itemID="{E69C91B2-00C4-4A6C-AE4E-BC8111076B9F}">
-  <ds:schemaRefs>
-    <ds:schemaRef ds:uri="http://schemas.microsoft.com/sharepoint/v3/contenttype/forms"/>
-  </ds:schemaRefs>
-</ds:datastoreItem>
+<file path=customXml/item3.xml><?xml version="1.0" encoding="utf-8"?>
+<p:properties xmlns:p="http://schemas.microsoft.com/office/2006/metadata/properties" xmlns:xsi="http://www.w3.org/2001/XMLSchema-instance" xmlns:pc="http://schemas.microsoft.com/office/infopath/2007/PartnerControls">
+  <documentManagement>
+    <MediaLengthInSeconds xmlns="05cfdfbb-09a4-49e3-a05a-1e04f15a42d3" xsi:nil="true"/>
+    <SharedWithUsers xmlns="01db6c3f-b80f-49b0-bdb6-440d2a10cb8b">
+      <UserInfo>
+        <DisplayName/>
+        <AccountId xsi:nil="true"/>
+        <AccountType/>
+      </UserInfo>
+    </SharedWithUsers>
+  </documentManagement>
+</p:properties>
 </file>
 
-<file path=customXml/itemProps3.xml><?xml version="1.0" encoding="utf-8"?>
+<file path=customXml/itemProps1.xml><?xml version="1.0" encoding="utf-8"?>
 <ds:datastoreItem xmlns:ds="http://schemas.openxmlformats.org/officeDocument/2006/customXml" ds:itemID="{529994B2-9314-423E-AA16-1011F0D59C62}">
   <ds:schemaRefs>
     <ds:schemaRef ds:uri="http://schemas.microsoft.com/office/2006/metadata/contentType"/>
@@ -3005,4 +3168,23 @@
     <ds:schemaRef ds:uri="http://schemas.microsoft.com/internal/obd"/>
   </ds:schemaRefs>
 </ds:datastoreItem>
+</file>
+
+<file path=customXml/itemProps2.xml><?xml version="1.0" encoding="utf-8"?>
+<ds:datastoreItem xmlns:ds="http://schemas.openxmlformats.org/officeDocument/2006/customXml" ds:itemID="{E69C91B2-00C4-4A6C-AE4E-BC8111076B9F}">
+  <ds:schemaRefs>
+    <ds:schemaRef ds:uri="http://schemas.microsoft.com/sharepoint/v3/contenttype/forms"/>
+  </ds:schemaRefs>
+</ds:datastoreItem>
+</file>
+
+<file path=customXml/itemProps3.xml><?xml version="1.0" encoding="utf-8"?>
+<ds:datastoreItem xmlns:ds="http://schemas.openxmlformats.org/officeDocument/2006/customXml" ds:itemID="{E0263A24-C2EA-4903-9001-EB2BE857F372}">
+  <ds:schemaRefs>
+    <ds:schemaRef ds:uri="http://schemas.microsoft.com/office/2006/metadata/properties"/>
+    <ds:schemaRef ds:uri="http://schemas.microsoft.com/office/infopath/2007/PartnerControls"/>
+    <ds:schemaRef ds:uri="05cfdfbb-09a4-49e3-a05a-1e04f15a42d3"/>
+    <ds:schemaRef ds:uri="01db6c3f-b80f-49b0-bdb6-440d2a10cb8b"/>
+  </ds:schemaRefs>
+</ds:datastoreItem>
 </file>
</xml_diff>